<commit_message>
More changes to documentation
</commit_message>
<xml_diff>
--- a/Documentation/Унифициран-онлайн-магазин-Лъчезар-Колев-12А-клас.docx
+++ b/Documentation/Унифициран-онлайн-магазин-Лъчезар-Колев-12А-клас.docx
@@ -1439,7 +1439,7 @@
             <w:rPr>
               <w:rtl w:val="0"/>
             </w:rPr>
-            <w:t xml:space="preserve">3.2.3.2 Контролерите на продуктите, хранилищата и продуктовия тип</w:t>
+            <w:t xml:space="preserve">3.2.3.3 Контролерите на продуктите, хранилищата и продуктовия тип</w:t>
             <w:tab/>
             <w:t xml:space="preserve">26</w:t>
           </w:r>
@@ -1469,7 +1469,7 @@
             <w:rPr>
               <w:rtl w:val="0"/>
             </w:rPr>
-            <w:t xml:space="preserve">3.2.3.3 Завършеното API</w:t>
+            <w:t xml:space="preserve">3.2.3.4 Завършеното API</w:t>
             <w:tab/>
             <w:t xml:space="preserve">29</w:t>
           </w:r>
@@ -1561,7 +1561,7 @@
             </w:rPr>
             <w:t xml:space="preserve">3.3.1.1 „src“ директория в Angular</w:t>
             <w:tab/>
-            <w:t xml:space="preserve">30</w:t>
+            <w:t xml:space="preserve">29</w:t>
           </w:r>
         </w:p>
         <w:p>
@@ -2263,67 +2263,7 @@
             <w:rPr>
               <w:rtl w:val="0"/>
             </w:rPr>
-            <w:t xml:space="preserve">55</w:t>
-          </w:r>
-        </w:p>
-        <w:p>
-          <w:pPr>
-            <w:keepNext w:val="0"/>
-            <w:keepLines w:val="0"/>
-            <w:pageBreakBefore w:val="0"/>
-            <w:widowControl w:val="1"/>
-            <w:numPr>
-              <w:ilvl w:val="0"/>
-              <w:numId w:val="1"/>
-            </w:numPr>
-            <w:shd w:fill="auto" w:val="clear"/>
-            <w:tabs>
-              <w:tab w:val="right" w:leader="none" w:pos="10425"/>
-            </w:tabs>
-            <w:spacing w:after="100" w:before="0" w:line="259" w:lineRule="auto"/>
-            <w:ind w:left="720" w:hanging="360"/>
-            <w:jc w:val="left"/>
-            <w:rPr>
-              <w:rFonts w:ascii="Calibri" w:cs="Calibri" w:eastAsia="Calibri" w:hAnsi="Calibri"/>
-              <w:b w:val="0"/>
-              <w:i w:val="0"/>
-              <w:smallCaps w:val="0"/>
-              <w:strike w:val="0"/>
-              <w:color w:val="000000"/>
-              <w:sz w:val="22"/>
-              <w:szCs w:val="22"/>
-              <w:u w:val="none"/>
-              <w:shd w:fill="auto" w:val="clear"/>
-              <w:vertAlign w:val="baseline"/>
-            </w:rPr>
-          </w:pPr>
-          <w:hyperlink w:anchor="_heading=h.1ci93xb">
-            <w:r>
-              <w:rPr>
-                <w:b w:val="0"/>
-                <w:i w:val="0"/>
-                <w:smallCaps w:val="0"/>
-                <w:strike w:val="0"/>
-                <w:color w:val="000000"/>
-                <w:sz w:val="24"/>
-                <w:szCs w:val="24"/>
-                <w:u w:val="none"/>
-                <w:shd w:fill="auto" w:val="clear"/>
-                <w:vertAlign w:val="baseline"/>
-                <w:rtl w:val="0"/>
-              </w:rPr>
-              <w:t xml:space="preserve">Рецензия на дипломен проект</w:t>
-              <w:tab/>
-            </w:r>
-          </w:hyperlink>
-          <w:r>
-            <w:rPr>
-              <w:rFonts w:ascii="Calibri" w:cs="Calibri" w:eastAsia="Calibri" w:hAnsi="Calibri"/>
-              <w:sz w:val="22"/>
-              <w:szCs w:val="22"/>
-              <w:rtl w:val="0"/>
-            </w:rPr>
-            <w:t xml:space="preserve">56</w:t>
+            <w:t xml:space="preserve">54</w:t>
           </w:r>
           <w:r>
             <w:rPr>
@@ -2484,8 +2424,112 @@
         <w:pStyle w:val="Heading2"/>
         <w:rPr/>
       </w:pPr>
-      <w:bookmarkStart w:colFirst="0" w:colLast="0" w:name="_heading=h.tyjcwt" w:id="3"/>
+      <w:bookmarkStart w:colFirst="0" w:colLast="0" w:name="_heading=h.jkmb94kpmydo" w:id="3"/>
       <w:bookmarkEnd w:id="3"/>
+      <w:r>
+        <w:rPr>
+          <w:rtl w:val="0"/>
+        </w:rPr>
+      </w:r>
+    </w:p>
+    <w:p>
+      <w:pPr>
+        <w:pStyle w:val="Heading2"/>
+        <w:rPr/>
+      </w:pPr>
+      <w:bookmarkStart w:colFirst="0" w:colLast="0" w:name="_heading=h.14wdi1f1i6l4" w:id="4"/>
+      <w:bookmarkEnd w:id="4"/>
+      <w:r>
+        <w:rPr>
+          <w:rtl w:val="0"/>
+        </w:rPr>
+      </w:r>
+    </w:p>
+    <w:p>
+      <w:pPr>
+        <w:pStyle w:val="Heading2"/>
+        <w:rPr/>
+      </w:pPr>
+      <w:bookmarkStart w:colFirst="0" w:colLast="0" w:name="_heading=h.b49wfx6w0lga" w:id="5"/>
+      <w:bookmarkEnd w:id="5"/>
+      <w:r>
+        <w:rPr>
+          <w:rtl w:val="0"/>
+        </w:rPr>
+      </w:r>
+    </w:p>
+    <w:p>
+      <w:pPr>
+        <w:pStyle w:val="Heading2"/>
+        <w:rPr/>
+      </w:pPr>
+      <w:bookmarkStart w:colFirst="0" w:colLast="0" w:name="_heading=h.i2ww4qmb72kt" w:id="6"/>
+      <w:bookmarkEnd w:id="6"/>
+      <w:r>
+        <w:rPr>
+          <w:rtl w:val="0"/>
+        </w:rPr>
+      </w:r>
+    </w:p>
+    <w:p>
+      <w:pPr>
+        <w:pStyle w:val="Heading2"/>
+        <w:ind w:left="0" w:firstLine="0"/>
+        <w:rPr/>
+      </w:pPr>
+      <w:bookmarkStart w:colFirst="0" w:colLast="0" w:name="_heading=h.fhvlye3zgcmv" w:id="7"/>
+      <w:bookmarkEnd w:id="7"/>
+      <w:r>
+        <w:rPr>
+          <w:rtl w:val="0"/>
+        </w:rPr>
+      </w:r>
+    </w:p>
+    <w:p>
+      <w:pPr>
+        <w:pStyle w:val="Heading2"/>
+        <w:ind w:left="0" w:firstLine="0"/>
+        <w:rPr>
+          <w:sz w:val="18"/>
+          <w:szCs w:val="18"/>
+        </w:rPr>
+      </w:pPr>
+      <w:bookmarkStart w:colFirst="0" w:colLast="0" w:name="_heading=h.a8iau44gv3si" w:id="8"/>
+      <w:bookmarkEnd w:id="8"/>
+      <w:r>
+        <w:rPr>
+          <w:rtl w:val="0"/>
+        </w:rPr>
+      </w:r>
+    </w:p>
+    <w:p>
+      <w:pPr>
+        <w:rPr/>
+      </w:pPr>
+      <w:r>
+        <w:rPr>
+          <w:rtl w:val="0"/>
+        </w:rPr>
+      </w:r>
+    </w:p>
+    <w:p>
+      <w:pPr>
+        <w:rPr/>
+      </w:pPr>
+      <w:r>
+        <w:rPr>
+          <w:rtl w:val="0"/>
+        </w:rPr>
+      </w:r>
+    </w:p>
+    <w:p>
+      <w:pPr>
+        <w:pStyle w:val="Heading2"/>
+        <w:ind w:left="0" w:firstLine="0"/>
+        <w:rPr/>
+      </w:pPr>
+      <w:bookmarkStart w:colFirst="0" w:colLast="0" w:name="_heading=h.tyjcwt" w:id="9"/>
+      <w:bookmarkEnd w:id="9"/>
       <w:r>
         <w:rPr>
           <w:rtl w:val="0"/>
@@ -2535,8 +2579,8 @@
       <w:pPr>
         <w:rPr/>
       </w:pPr>
-      <w:bookmarkStart w:colFirst="0" w:colLast="0" w:name="_heading=h.3dy6vkm" w:id="4"/>
-      <w:bookmarkEnd w:id="4"/>
+      <w:bookmarkStart w:colFirst="0" w:colLast="0" w:name="_heading=h.3dy6vkm" w:id="10"/>
+      <w:bookmarkEnd w:id="10"/>
       <w:r>
         <w:rPr>
           <w:rtl w:val="0"/>
@@ -2798,8 +2842,8 @@
         <w:pStyle w:val="Heading1"/>
         <w:rPr/>
       </w:pPr>
-      <w:bookmarkStart w:colFirst="0" w:colLast="0" w:name="_heading=h.1t3h5sf" w:id="5"/>
-      <w:bookmarkEnd w:id="5"/>
+      <w:bookmarkStart w:colFirst="0" w:colLast="0" w:name="_heading=h.1t3h5sf" w:id="11"/>
+      <w:bookmarkEnd w:id="11"/>
       <w:r>
         <w:rPr>
           <w:rtl w:val="0"/>
@@ -3301,8 +3345,8 @@
         <w:ind w:left="0" w:firstLine="0"/>
         <w:rPr/>
       </w:pPr>
-      <w:bookmarkStart w:colFirst="0" w:colLast="0" w:name="_heading=h.4d34og8" w:id="6"/>
-      <w:bookmarkEnd w:id="6"/>
+      <w:bookmarkStart w:colFirst="0" w:colLast="0" w:name="_heading=h.4d34og8" w:id="12"/>
+      <w:bookmarkEnd w:id="12"/>
       <w:r>
         <w:rPr>
           <w:rtl w:val="0"/>
@@ -3467,12 +3511,12 @@
             <wp:extent cx="5734050" cy="4057650"/>
             <wp:effectExtent b="0" l="0" r="0" t="0"/>
             <wp:wrapNone/>
-            <wp:docPr id="33" name="image14.png"/>
+            <wp:docPr id="33" name="image4.png"/>
             <a:graphic>
               <a:graphicData uri="http://schemas.openxmlformats.org/drawingml/2006/picture">
                 <pic:pic>
                   <pic:nvPicPr>
-                    <pic:cNvPr id="0" name="image14.png"/>
+                    <pic:cNvPr id="0" name="image4.png"/>
                     <pic:cNvPicPr preferRelativeResize="0"/>
                   </pic:nvPicPr>
                   <pic:blipFill>
@@ -3978,6 +4022,28 @@
     <w:p>
       <w:pPr>
         <w:pStyle w:val="Heading3"/>
+        <w:rPr/>
+      </w:pPr>
+      <w:r>
+        <w:rPr>
+          <w:rtl w:val="0"/>
+        </w:rPr>
+      </w:r>
+    </w:p>
+    <w:p>
+      <w:pPr>
+        <w:pStyle w:val="Heading3"/>
+        <w:rPr/>
+      </w:pPr>
+      <w:r>
+        <w:rPr>
+          <w:rtl w:val="0"/>
+        </w:rPr>
+      </w:r>
+    </w:p>
+    <w:p>
+      <w:pPr>
+        <w:pStyle w:val="Heading3"/>
         <w:rPr>
           <w:rFonts w:ascii="Times New Roman" w:cs="Times New Roman" w:eastAsia="Times New Roman" w:hAnsi="Times New Roman"/>
           <w:b w:val="0"/>
@@ -4440,34 +4506,8 @@
     </w:p>
     <w:p>
       <w:pPr>
-        <w:widowControl w:val="1"/>
-        <w:shd w:fill="auto" w:val="clear"/>
-        <w:spacing w:after="120" w:before="80" w:line="240" w:lineRule="auto"/>
-        <w:ind w:left="0" w:right="0" w:firstLine="0"/>
-        <w:jc w:val="left"/>
-        <w:rPr>
-          <w:rFonts w:ascii="Times New Roman" w:cs="Times New Roman" w:eastAsia="Times New Roman" w:hAnsi="Times New Roman"/>
-          <w:b w:val="0"/>
-          <w:i w:val="0"/>
-          <w:smallCaps w:val="0"/>
-          <w:strike w:val="0"/>
-          <w:color w:val="000000"/>
-          <w:sz w:val="24"/>
-          <w:szCs w:val="24"/>
-          <w:u w:val="none"/>
-          <w:shd w:fill="auto" w:val="clear"/>
-          <w:vertAlign w:val="baseline"/>
-        </w:rPr>
-      </w:pPr>
-      <w:r>
-        <w:rPr>
-          <w:rtl w:val="0"/>
-        </w:rPr>
-      </w:r>
-    </w:p>
-    <w:p>
-      <w:pPr>
         <w:pStyle w:val="Heading2"/>
+        <w:ind w:left="0" w:firstLine="0"/>
         <w:rPr>
           <w:rFonts w:ascii="Times New Roman" w:cs="Times New Roman" w:eastAsia="Times New Roman" w:hAnsi="Times New Roman"/>
           <w:b w:val="0"/>
@@ -5022,12 +5062,12 @@
             <wp:extent cx="3640455" cy="1416050"/>
             <wp:effectExtent b="0" l="0" r="0" t="0"/>
             <wp:wrapSquare wrapText="bothSides" distB="0" distT="0" distL="0" distR="0"/>
-            <wp:docPr id="29" name="image3.png"/>
+            <wp:docPr id="29" name="image5.png"/>
             <a:graphic>
               <a:graphicData uri="http://schemas.openxmlformats.org/drawingml/2006/picture">
                 <pic:pic>
                   <pic:nvPicPr>
-                    <pic:cNvPr id="0" name="image3.png"/>
+                    <pic:cNvPr id="0" name="image5.png"/>
                     <pic:cNvPicPr preferRelativeResize="0"/>
                   </pic:nvPicPr>
                   <pic:blipFill>
@@ -5471,8 +5511,8 @@
         <w:ind w:left="0" w:firstLine="0"/>
         <w:rPr/>
       </w:pPr>
-      <w:bookmarkStart w:colFirst="0" w:colLast="0" w:name="_heading=h.2s8eyo1" w:id="7"/>
-      <w:bookmarkEnd w:id="7"/>
+      <w:bookmarkStart w:colFirst="0" w:colLast="0" w:name="_heading=h.2s8eyo1" w:id="13"/>
+      <w:bookmarkEnd w:id="13"/>
       <w:r>
         <w:rPr>
           <w:rtl w:val="0"/>
@@ -5637,12 +5677,12 @@
           <wp:inline distB="0" distT="0" distL="0" distR="0">
             <wp:extent cx="4762500" cy="2857500"/>
             <wp:effectExtent b="0" l="0" r="0" t="0"/>
-            <wp:docPr id="62" name="image35.png"/>
+            <wp:docPr id="62" name="image33.png"/>
             <a:graphic>
               <a:graphicData uri="http://schemas.openxmlformats.org/drawingml/2006/picture">
                 <pic:pic>
                   <pic:nvPicPr>
-                    <pic:cNvPr id="0" name="image35.png"/>
+                    <pic:cNvPr id="0" name="image33.png"/>
                     <pic:cNvPicPr preferRelativeResize="0"/>
                   </pic:nvPicPr>
                   <pic:blipFill>
@@ -5873,8 +5913,8 @@
         <w:pStyle w:val="Heading2"/>
         <w:rPr/>
       </w:pPr>
-      <w:bookmarkStart w:colFirst="0" w:colLast="0" w:name="_heading=h.17dp8vu" w:id="8"/>
-      <w:bookmarkEnd w:id="8"/>
+      <w:bookmarkStart w:colFirst="0" w:colLast="0" w:name="_heading=h.17dp8vu" w:id="14"/>
+      <w:bookmarkEnd w:id="14"/>
       <w:r>
         <w:rPr>
           <w:rtl w:val="0"/>
@@ -5995,12 +6035,12 @@
           <wp:inline distB="0" distT="0" distL="0" distR="0">
             <wp:extent cx="6144260" cy="3048000"/>
             <wp:effectExtent b="0" l="0" r="0" t="0"/>
-            <wp:docPr id="61" name="image33.jpg"/>
+            <wp:docPr id="61" name="image31.jpg"/>
             <a:graphic>
               <a:graphicData uri="http://schemas.openxmlformats.org/drawingml/2006/picture">
                 <pic:pic>
                   <pic:nvPicPr>
-                    <pic:cNvPr id="0" name="image33.jpg"/>
+                    <pic:cNvPr id="0" name="image31.jpg"/>
                     <pic:cNvPicPr preferRelativeResize="0"/>
                   </pic:nvPicPr>
                   <pic:blipFill>
@@ -6100,6 +6140,28 @@
         <w:rPr>
           <w:rtl w:val="0"/>
         </w:rPr>
+      </w:r>
+    </w:p>
+    <w:p>
+      <w:pPr>
+        <w:pStyle w:val="Heading4"/>
+        <w:rPr/>
+      </w:pPr>
+      <w:r>
+        <w:rPr>
+          <w:rtl w:val="0"/>
+        </w:rPr>
+      </w:r>
+    </w:p>
+    <w:p>
+      <w:pPr>
+        <w:pStyle w:val="Heading4"/>
+        <w:rPr/>
+      </w:pPr>
+      <w:r>
+        <w:rPr>
+          <w:rtl w:val="0"/>
+        </w:rPr>
         <w:t xml:space="preserve">3.2.1.2 Модел на продуктa</w:t>
       </w:r>
     </w:p>
@@ -6135,12 +6197,12 @@
           <wp:inline distB="0" distT="0" distL="0" distR="0">
             <wp:extent cx="6491605" cy="5227955"/>
             <wp:effectExtent b="0" l="0" r="0" t="0"/>
-            <wp:docPr id="64" name="image34.png"/>
+            <wp:docPr id="64" name="image32.png"/>
             <a:graphic>
               <a:graphicData uri="http://schemas.openxmlformats.org/drawingml/2006/picture">
                 <pic:pic>
                   <pic:nvPicPr>
-                    <pic:cNvPr id="0" name="image34.png"/>
+                    <pic:cNvPr id="0" name="image32.png"/>
                     <pic:cNvPicPr preferRelativeResize="0"/>
                   </pic:nvPicPr>
                   <pic:blipFill>
@@ -6289,12 +6351,12 @@
           <wp:inline distB="0" distT="0" distL="0" distR="0">
             <wp:extent cx="6743065" cy="5080000"/>
             <wp:effectExtent b="0" l="0" r="0" t="0"/>
-            <wp:docPr id="63" name="image43.png"/>
+            <wp:docPr id="63" name="image35.png"/>
             <a:graphic>
               <a:graphicData uri="http://schemas.openxmlformats.org/drawingml/2006/picture">
                 <pic:pic>
                   <pic:nvPicPr>
-                    <pic:cNvPr id="0" name="image43.png"/>
+                    <pic:cNvPr id="0" name="image35.png"/>
                     <pic:cNvPicPr preferRelativeResize="0"/>
                   </pic:nvPicPr>
                   <pic:blipFill>
@@ -6518,12 +6580,12 @@
           <wp:inline distB="0" distT="0" distL="0" distR="0">
             <wp:extent cx="5658485" cy="6191885"/>
             <wp:effectExtent b="0" l="0" r="0" t="0"/>
-            <wp:docPr id="66" name="image47.png"/>
+            <wp:docPr id="66" name="image40.png"/>
             <a:graphic>
               <a:graphicData uri="http://schemas.openxmlformats.org/drawingml/2006/picture">
                 <pic:pic>
                   <pic:nvPicPr>
-                    <pic:cNvPr id="0" name="image47.png"/>
+                    <pic:cNvPr id="0" name="image40.png"/>
                     <pic:cNvPicPr preferRelativeResize="0"/>
                   </pic:nvPicPr>
                   <pic:blipFill>
@@ -6618,6 +6680,17 @@
         <w:rPr>
           <w:rtl w:val="0"/>
         </w:rPr>
+      </w:r>
+    </w:p>
+    <w:p>
+      <w:pPr>
+        <w:pStyle w:val="Heading3"/>
+        <w:rPr/>
+      </w:pPr>
+      <w:r>
+        <w:rPr>
+          <w:rtl w:val="0"/>
+        </w:rPr>
         <w:t xml:space="preserve">3.2.2 Свързване на Entity Framework с база данни</w:t>
       </w:r>
     </w:p>
@@ -6669,12 +6742,12 @@
           <wp:inline distB="0" distT="0" distL="0" distR="0">
             <wp:extent cx="6514465" cy="3473450"/>
             <wp:effectExtent b="0" l="0" r="0" t="0"/>
-            <wp:docPr id="65" name="image37.png"/>
+            <wp:docPr id="65" name="image45.png"/>
             <a:graphic>
               <a:graphicData uri="http://schemas.openxmlformats.org/drawingml/2006/picture">
                 <pic:pic>
                   <pic:nvPicPr>
-                    <pic:cNvPr id="0" name="image37.png"/>
+                    <pic:cNvPr id="0" name="image45.png"/>
                     <pic:cNvPicPr preferRelativeResize="0"/>
                   </pic:nvPicPr>
                   <pic:blipFill>
@@ -6798,12 +6871,12 @@
             <wp:extent cx="7886065" cy="490855"/>
             <wp:effectExtent b="0" l="0" r="0" t="0"/>
             <wp:wrapSquare wrapText="bothSides" distB="0" distT="0" distL="0" distR="0"/>
-            <wp:docPr id="58" name="image28.png"/>
+            <wp:docPr id="58" name="image50.png"/>
             <a:graphic>
               <a:graphicData uri="http://schemas.openxmlformats.org/drawingml/2006/picture">
                 <pic:pic>
                   <pic:nvPicPr>
-                    <pic:cNvPr id="0" name="image28.png"/>
+                    <pic:cNvPr id="0" name="image50.png"/>
                     <pic:cNvPicPr preferRelativeResize="0"/>
                   </pic:nvPicPr>
                   <pic:blipFill>
@@ -6884,12 +6957,12 @@
             <wp:extent cx="6743065" cy="786130"/>
             <wp:effectExtent b="0" l="0" r="0" t="0"/>
             <wp:wrapSquare wrapText="bothSides" distB="0" distT="0" distL="0" distR="0"/>
-            <wp:docPr id="50" name="image20.png"/>
+            <wp:docPr id="50" name="image39.png"/>
             <a:graphic>
               <a:graphicData uri="http://schemas.openxmlformats.org/drawingml/2006/picture">
                 <pic:pic>
                   <pic:nvPicPr>
-                    <pic:cNvPr id="0" name="image20.png"/>
+                    <pic:cNvPr id="0" name="image39.png"/>
                     <pic:cNvPicPr preferRelativeResize="0"/>
                   </pic:nvPicPr>
                   <pic:blipFill>
@@ -7213,6 +7286,50 @@
         <w:rPr>
           <w:rtl w:val="0"/>
         </w:rPr>
+      </w:r>
+    </w:p>
+    <w:p>
+      <w:pPr>
+        <w:pStyle w:val="Heading4"/>
+        <w:rPr/>
+      </w:pPr>
+      <w:r>
+        <w:rPr>
+          <w:rtl w:val="0"/>
+        </w:rPr>
+      </w:r>
+    </w:p>
+    <w:p>
+      <w:pPr>
+        <w:pStyle w:val="Heading4"/>
+        <w:rPr/>
+      </w:pPr>
+      <w:r>
+        <w:rPr>
+          <w:rtl w:val="0"/>
+        </w:rPr>
+      </w:r>
+    </w:p>
+    <w:p>
+      <w:pPr>
+        <w:pStyle w:val="Heading4"/>
+        <w:rPr/>
+      </w:pPr>
+      <w:r>
+        <w:rPr>
+          <w:rtl w:val="0"/>
+        </w:rPr>
+      </w:r>
+    </w:p>
+    <w:p>
+      <w:pPr>
+        <w:pStyle w:val="Heading4"/>
+        <w:rPr/>
+      </w:pPr>
+      <w:r>
+        <w:rPr>
+          <w:rtl w:val="0"/>
+        </w:rPr>
         <w:t xml:space="preserve">3.2.3.1 Repository pattern</w:t>
       </w:r>
     </w:p>
@@ -7328,12 +7445,12 @@
           <wp:inline distB="0" distT="0" distL="0" distR="0">
             <wp:extent cx="6077585" cy="4772660"/>
             <wp:effectExtent b="0" l="0" r="0" t="0"/>
-            <wp:docPr id="67" name="image38.png"/>
+            <wp:docPr id="67" name="image37.png"/>
             <a:graphic>
               <a:graphicData uri="http://schemas.openxmlformats.org/drawingml/2006/picture">
                 <pic:pic>
                   <pic:nvPicPr>
-                    <pic:cNvPr id="0" name="image38.png"/>
+                    <pic:cNvPr id="0" name="image37.png"/>
                     <pic:cNvPicPr preferRelativeResize="0"/>
                   </pic:nvPicPr>
                   <pic:blipFill>
@@ -7406,12 +7523,12 @@
           <wp:inline distB="0" distT="0" distL="0" distR="0">
             <wp:extent cx="4076700" cy="1866900"/>
             <wp:effectExtent b="0" l="0" r="0" t="0"/>
-            <wp:docPr id="69" name="image39.png"/>
+            <wp:docPr id="69" name="image34.png"/>
             <a:graphic>
               <a:graphicData uri="http://schemas.openxmlformats.org/drawingml/2006/picture">
                 <pic:pic>
                   <pic:nvPicPr>
-                    <pic:cNvPr id="0" name="image39.png"/>
+                    <pic:cNvPr id="0" name="image34.png"/>
                     <pic:cNvPicPr preferRelativeResize="0"/>
                   </pic:nvPicPr>
                   <pic:blipFill>
@@ -7484,12 +7601,12 @@
           <wp:inline distB="0" distT="0" distL="0" distR="0">
             <wp:extent cx="5010785" cy="209550"/>
             <wp:effectExtent b="0" l="0" r="0" t="0"/>
-            <wp:docPr id="70" name="image36.png"/>
+            <wp:docPr id="70" name="image38.png"/>
             <a:graphic>
               <a:graphicData uri="http://schemas.openxmlformats.org/drawingml/2006/picture">
                 <pic:pic>
                   <pic:nvPicPr>
-                    <pic:cNvPr id="0" name="image36.png"/>
+                    <pic:cNvPr id="0" name="image38.png"/>
                     <pic:cNvPicPr preferRelativeResize="0"/>
                   </pic:nvPicPr>
                   <pic:blipFill>
@@ -7563,12 +7680,12 @@
           <wp:inline distB="0" distT="0" distL="0" distR="0">
             <wp:extent cx="5086985" cy="1819275"/>
             <wp:effectExtent b="0" l="0" r="0" t="0"/>
-            <wp:docPr id="71" name="image50.png"/>
+            <wp:docPr id="71" name="image43.png"/>
             <a:graphic>
               <a:graphicData uri="http://schemas.openxmlformats.org/drawingml/2006/picture">
                 <pic:pic>
                   <pic:nvPicPr>
-                    <pic:cNvPr id="0" name="image50.png"/>
+                    <pic:cNvPr id="0" name="image43.png"/>
                     <pic:cNvPicPr preferRelativeResize="0"/>
                   </pic:nvPicPr>
                   <pic:blipFill>
@@ -7643,7 +7760,7 @@
         <w:rPr>
           <w:rtl w:val="0"/>
         </w:rPr>
-        <w:t xml:space="preserve">3.2.3.2 Контролерите на продуктите, хранилищата и продуктовия тип</w:t>
+        <w:t xml:space="preserve">3.2.3.3 Контролерите на продуктите, хранилищата и продуктовия тип</w:t>
       </w:r>
     </w:p>
     <w:p>
@@ -7694,12 +7811,12 @@
           <wp:inline distB="0" distT="0" distL="0" distR="0">
             <wp:extent cx="6496685" cy="1409700"/>
             <wp:effectExtent b="0" l="0" r="0" t="0"/>
-            <wp:docPr id="72" name="image45.png"/>
+            <wp:docPr id="72" name="image44.png"/>
             <a:graphic>
               <a:graphicData uri="http://schemas.openxmlformats.org/drawingml/2006/picture">
                 <pic:pic>
                   <pic:nvPicPr>
-                    <pic:cNvPr id="0" name="image45.png"/>
+                    <pic:cNvPr id="0" name="image44.png"/>
                     <pic:cNvPicPr preferRelativeResize="0"/>
                   </pic:nvPicPr>
                   <pic:blipFill>
@@ -7768,12 +7885,12 @@
           <wp:inline distB="0" distT="0" distL="0" distR="0">
             <wp:extent cx="6468110" cy="895350"/>
             <wp:effectExtent b="0" l="0" r="0" t="0"/>
-            <wp:docPr id="73" name="image41.png"/>
+            <wp:docPr id="73" name="image42.png"/>
             <a:graphic>
               <a:graphicData uri="http://schemas.openxmlformats.org/drawingml/2006/picture">
                 <pic:pic>
                   <pic:nvPicPr>
-                    <pic:cNvPr id="0" name="image41.png"/>
+                    <pic:cNvPr id="0" name="image42.png"/>
                     <pic:cNvPicPr preferRelativeResize="0"/>
                   </pic:nvPicPr>
                   <pic:blipFill>
@@ -7846,12 +7963,12 @@
           <wp:inline distB="0" distT="0" distL="0" distR="0">
             <wp:extent cx="4239260" cy="1219200"/>
             <wp:effectExtent b="0" l="0" r="0" t="0"/>
-            <wp:docPr id="74" name="image42.png"/>
+            <wp:docPr id="74" name="image41.png"/>
             <a:graphic>
               <a:graphicData uri="http://schemas.openxmlformats.org/drawingml/2006/picture">
                 <pic:pic>
                   <pic:nvPicPr>
-                    <pic:cNvPr id="0" name="image42.png"/>
+                    <pic:cNvPr id="0" name="image41.png"/>
                     <pic:cNvPicPr preferRelativeResize="0"/>
                   </pic:nvPicPr>
                   <pic:blipFill>
@@ -7923,12 +8040,12 @@
           <wp:inline distB="0" distT="0" distL="0" distR="0">
             <wp:extent cx="6514465" cy="4638675"/>
             <wp:effectExtent b="0" l="0" r="0" t="0"/>
-            <wp:docPr id="75" name="image44.png"/>
+            <wp:docPr id="75" name="image46.png"/>
             <a:graphic>
               <a:graphicData uri="http://schemas.openxmlformats.org/drawingml/2006/picture">
                 <pic:pic>
                   <pic:nvPicPr>
-                    <pic:cNvPr id="0" name="image44.png"/>
+                    <pic:cNvPr id="0" name="image46.png"/>
                     <pic:cNvPicPr preferRelativeResize="0"/>
                   </pic:nvPicPr>
                   <pic:blipFill>
@@ -8013,12 +8130,12 @@
           <wp:inline distB="0" distT="0" distL="0" distR="0">
             <wp:extent cx="4896485" cy="2514600"/>
             <wp:effectExtent b="0" l="0" r="0" t="0"/>
-            <wp:docPr id="76" name="image46.png"/>
+            <wp:docPr id="76" name="image47.png"/>
             <a:graphic>
               <a:graphicData uri="http://schemas.openxmlformats.org/drawingml/2006/picture">
                 <pic:pic>
                   <pic:nvPicPr>
-                    <pic:cNvPr id="0" name="image46.png"/>
+                    <pic:cNvPr id="0" name="image47.png"/>
                     <pic:cNvPicPr preferRelativeResize="0"/>
                   </pic:nvPicPr>
                   <pic:blipFill>
@@ -8084,7 +8201,7 @@
         <w:rPr>
           <w:rtl w:val="0"/>
         </w:rPr>
-        <w:t xml:space="preserve">3.2.3.3 Завършеното API</w:t>
+        <w:t xml:space="preserve">3.2.3.4 Завършеното API</w:t>
       </w:r>
     </w:p>
     <w:p>
@@ -8125,8 +8242,8 @@
         <w:pStyle w:val="Heading2"/>
         <w:rPr/>
       </w:pPr>
-      <w:bookmarkStart w:colFirst="0" w:colLast="0" w:name="_heading=h.3rdcrjn" w:id="9"/>
-      <w:bookmarkEnd w:id="9"/>
+      <w:bookmarkStart w:colFirst="0" w:colLast="0" w:name="_heading=h.3rdcrjn" w:id="15"/>
+      <w:bookmarkEnd w:id="15"/>
       <w:r>
         <w:rPr>
           <w:rtl w:val="0"/>
@@ -8170,8 +8287,8 @@
         <w:pStyle w:val="Heading3"/>
         <w:rPr/>
       </w:pPr>
-      <w:bookmarkStart w:colFirst="0" w:colLast="0" w:name="_heading=h.26in1rg" w:id="10"/>
-      <w:bookmarkEnd w:id="10"/>
+      <w:bookmarkStart w:colFirst="0" w:colLast="0" w:name="_heading=h.26in1rg" w:id="16"/>
+      <w:bookmarkEnd w:id="16"/>
       <w:r>
         <w:rPr>
           <w:rtl w:val="0"/>
@@ -8215,8 +8332,8 @@
         <w:pStyle w:val="Heading4"/>
         <w:rPr/>
       </w:pPr>
-      <w:bookmarkStart w:colFirst="0" w:colLast="0" w:name="_heading=h.lnxbz9" w:id="11"/>
-      <w:bookmarkEnd w:id="11"/>
+      <w:bookmarkStart w:colFirst="0" w:colLast="0" w:name="_heading=h.lnxbz9" w:id="17"/>
+      <w:bookmarkEnd w:id="17"/>
       <w:r>
         <w:rPr>
           <w:rtl w:val="0"/>
@@ -8276,12 +8393,12 @@
           <wp:inline distB="0" distT="0" distL="0" distR="0">
             <wp:extent cx="6743065" cy="2086610"/>
             <wp:effectExtent b="0" l="0" r="0" t="0"/>
-            <wp:docPr id="53" name="image27.png"/>
+            <wp:docPr id="53" name="image26.png"/>
             <a:graphic>
               <a:graphicData uri="http://schemas.openxmlformats.org/drawingml/2006/picture">
                 <pic:pic>
                   <pic:nvPicPr>
-                    <pic:cNvPr id="0" name="image27.png"/>
+                    <pic:cNvPr id="0" name="image26.png"/>
                     <pic:cNvPicPr preferRelativeResize="0"/>
                   </pic:nvPicPr>
                   <pic:blipFill>
@@ -8372,8 +8489,8 @@
         <w:pStyle w:val="Heading4"/>
         <w:rPr/>
       </w:pPr>
-      <w:bookmarkStart w:colFirst="0" w:colLast="0" w:name="_heading=h.35nkun2" w:id="12"/>
-      <w:bookmarkEnd w:id="12"/>
+      <w:bookmarkStart w:colFirst="0" w:colLast="0" w:name="_heading=h.35nkun2" w:id="18"/>
+      <w:bookmarkEnd w:id="18"/>
       <w:r>
         <w:rPr>
           <w:rtl w:val="0"/>
@@ -8437,8 +8554,176 @@
         <w:pStyle w:val="Heading3"/>
         <w:rPr/>
       </w:pPr>
-      <w:bookmarkStart w:colFirst="0" w:colLast="0" w:name="_heading=h.1ksv4uv" w:id="13"/>
-      <w:bookmarkEnd w:id="13"/>
+      <w:bookmarkStart w:colFirst="0" w:colLast="0" w:name="_heading=h.kmiqow86c0h7" w:id="19"/>
+      <w:bookmarkEnd w:id="19"/>
+      <w:r>
+        <w:rPr>
+          <w:rtl w:val="0"/>
+        </w:rPr>
+      </w:r>
+    </w:p>
+    <w:p>
+      <w:pPr>
+        <w:pStyle w:val="Heading3"/>
+        <w:rPr/>
+      </w:pPr>
+      <w:bookmarkStart w:colFirst="0" w:colLast="0" w:name="_heading=h.i7ty78w9n7du" w:id="20"/>
+      <w:bookmarkEnd w:id="20"/>
+      <w:r>
+        <w:rPr>
+          <w:rtl w:val="0"/>
+        </w:rPr>
+      </w:r>
+    </w:p>
+    <w:p>
+      <w:pPr>
+        <w:pStyle w:val="Heading3"/>
+        <w:rPr/>
+      </w:pPr>
+      <w:bookmarkStart w:colFirst="0" w:colLast="0" w:name="_heading=h.9qj6t23lvfu0" w:id="21"/>
+      <w:bookmarkEnd w:id="21"/>
+      <w:r>
+        <w:rPr>
+          <w:rtl w:val="0"/>
+        </w:rPr>
+      </w:r>
+    </w:p>
+    <w:p>
+      <w:pPr>
+        <w:pStyle w:val="Heading3"/>
+        <w:ind w:left="0" w:firstLine="0"/>
+        <w:rPr/>
+      </w:pPr>
+      <w:bookmarkStart w:colFirst="0" w:colLast="0" w:name="_heading=h.a9y5zfkfjd5d" w:id="22"/>
+      <w:bookmarkEnd w:id="22"/>
+      <w:r>
+        <w:rPr>
+          <w:rtl w:val="0"/>
+        </w:rPr>
+      </w:r>
+    </w:p>
+    <w:p>
+      <w:pPr>
+        <w:rPr/>
+      </w:pPr>
+      <w:r>
+        <w:rPr>
+          <w:rtl w:val="0"/>
+        </w:rPr>
+      </w:r>
+    </w:p>
+    <w:p>
+      <w:pPr>
+        <w:pStyle w:val="Heading3"/>
+        <w:rPr/>
+      </w:pPr>
+      <w:bookmarkStart w:colFirst="0" w:colLast="0" w:name="_heading=h.88x4648ascap" w:id="23"/>
+      <w:bookmarkEnd w:id="23"/>
+      <w:r>
+        <w:rPr>
+          <w:rtl w:val="0"/>
+        </w:rPr>
+      </w:r>
+    </w:p>
+    <w:p>
+      <w:pPr>
+        <w:pStyle w:val="Heading3"/>
+        <w:rPr/>
+      </w:pPr>
+      <w:bookmarkStart w:colFirst="0" w:colLast="0" w:name="_heading=h.mq2uaykq40qb" w:id="24"/>
+      <w:bookmarkEnd w:id="24"/>
+      <w:r>
+        <w:rPr>
+          <w:rtl w:val="0"/>
+        </w:rPr>
+      </w:r>
+    </w:p>
+    <w:p>
+      <w:pPr>
+        <w:pStyle w:val="Heading3"/>
+        <w:rPr/>
+      </w:pPr>
+      <w:bookmarkStart w:colFirst="0" w:colLast="0" w:name="_heading=h.h8h5vnqwtndd" w:id="25"/>
+      <w:bookmarkEnd w:id="25"/>
+      <w:r>
+        <w:rPr>
+          <w:rtl w:val="0"/>
+        </w:rPr>
+      </w:r>
+    </w:p>
+    <w:p>
+      <w:pPr>
+        <w:pStyle w:val="Heading3"/>
+        <w:rPr/>
+      </w:pPr>
+      <w:bookmarkStart w:colFirst="0" w:colLast="0" w:name="_heading=h.hlcfpmycz142" w:id="26"/>
+      <w:bookmarkEnd w:id="26"/>
+      <w:r>
+        <w:rPr>
+          <w:rtl w:val="0"/>
+        </w:rPr>
+      </w:r>
+    </w:p>
+    <w:p>
+      <w:pPr>
+        <w:pStyle w:val="Heading3"/>
+        <w:rPr/>
+      </w:pPr>
+      <w:bookmarkStart w:colFirst="0" w:colLast="0" w:name="_heading=h.7mwyk7tclepq" w:id="27"/>
+      <w:bookmarkEnd w:id="27"/>
+      <w:r>
+        <w:rPr>
+          <w:rtl w:val="0"/>
+        </w:rPr>
+      </w:r>
+    </w:p>
+    <w:p>
+      <w:pPr>
+        <w:pStyle w:val="Heading3"/>
+        <w:rPr/>
+      </w:pPr>
+      <w:bookmarkStart w:colFirst="0" w:colLast="0" w:name="_heading=h.18gko5ymn32v" w:id="28"/>
+      <w:bookmarkEnd w:id="28"/>
+      <w:r>
+        <w:rPr>
+          <w:rtl w:val="0"/>
+        </w:rPr>
+      </w:r>
+    </w:p>
+    <w:p>
+      <w:pPr>
+        <w:pStyle w:val="Heading3"/>
+        <w:ind w:left="0" w:firstLine="0"/>
+        <w:rPr>
+          <w:sz w:val="16"/>
+          <w:szCs w:val="16"/>
+        </w:rPr>
+      </w:pPr>
+      <w:bookmarkStart w:colFirst="0" w:colLast="0" w:name="_heading=h.i7qni1ysvwcb" w:id="29"/>
+      <w:bookmarkEnd w:id="29"/>
+      <w:r>
+        <w:rPr>
+          <w:rtl w:val="0"/>
+        </w:rPr>
+      </w:r>
+    </w:p>
+    <w:p>
+      <w:pPr>
+        <w:rPr/>
+      </w:pPr>
+      <w:r>
+        <w:rPr>
+          <w:rtl w:val="0"/>
+        </w:rPr>
+      </w:r>
+    </w:p>
+    <w:p>
+      <w:pPr>
+        <w:pStyle w:val="Heading3"/>
+        <w:rPr/>
+      </w:pPr>
+      <w:bookmarkStart w:colFirst="0" w:colLast="0" w:name="_heading=h.1ksv4uv" w:id="30"/>
+      <w:bookmarkEnd w:id="30"/>
       <w:r>
         <w:rPr>
           <w:rtl w:val="0"/>
@@ -8570,12 +8855,12 @@
             <wp:extent cx="5610860" cy="514350"/>
             <wp:effectExtent b="0" l="0" r="0" t="0"/>
             <wp:wrapSquare wrapText="bothSides" distB="0" distT="0" distL="0" distR="0"/>
-            <wp:docPr id="52" name="image23.png"/>
+            <wp:docPr id="52" name="image20.png"/>
             <a:graphic>
               <a:graphicData uri="http://schemas.openxmlformats.org/drawingml/2006/picture">
                 <pic:pic>
                   <pic:nvPicPr>
-                    <pic:cNvPr id="0" name="image23.png"/>
+                    <pic:cNvPr id="0" name="image20.png"/>
                     <pic:cNvPicPr preferRelativeResize="0"/>
                   </pic:nvPicPr>
                   <pic:blipFill>
@@ -8753,12 +9038,12 @@
           <wp:inline distB="114300" distT="114300" distL="114300" distR="114300">
             <wp:extent cx="6324817" cy="2667857"/>
             <wp:effectExtent b="0" l="0" r="0" t="0"/>
-            <wp:docPr id="37" name="image7.png"/>
+            <wp:docPr id="37" name="image11.png"/>
             <a:graphic>
               <a:graphicData uri="http://schemas.openxmlformats.org/drawingml/2006/picture">
                 <pic:pic>
                   <pic:nvPicPr>
-                    <pic:cNvPr id="0" name="image7.png"/>
+                    <pic:cNvPr id="0" name="image11.png"/>
                     <pic:cNvPicPr preferRelativeResize="0"/>
                   </pic:nvPicPr>
                   <pic:blipFill>
@@ -8823,8 +9108,8 @@
         <w:pStyle w:val="Heading3"/>
         <w:rPr/>
       </w:pPr>
-      <w:bookmarkStart w:colFirst="0" w:colLast="0" w:name="_heading=h.j7uo8t84gyec" w:id="14"/>
-      <w:bookmarkEnd w:id="14"/>
+      <w:bookmarkStart w:colFirst="0" w:colLast="0" w:name="_heading=h.j7uo8t84gyec" w:id="31"/>
+      <w:bookmarkEnd w:id="31"/>
       <w:r>
         <w:rPr>
           <w:rtl w:val="0"/>
@@ -8877,8 +9162,8 @@
         <w:pStyle w:val="Heading4"/>
         <w:rPr/>
       </w:pPr>
-      <w:bookmarkStart w:colFirst="0" w:colLast="0" w:name="_heading=h.118s5qkyrx4c" w:id="15"/>
-      <w:bookmarkEnd w:id="15"/>
+      <w:bookmarkStart w:colFirst="0" w:colLast="0" w:name="_heading=h.118s5qkyrx4c" w:id="32"/>
+      <w:bookmarkEnd w:id="32"/>
       <w:r>
         <w:rPr>
           <w:rtl w:val="0"/>
@@ -8928,12 +9213,12 @@
           <wp:inline distB="114300" distT="114300" distL="114300" distR="114300">
             <wp:extent cx="4048125" cy="428625"/>
             <wp:effectExtent b="0" l="0" r="0" t="0"/>
-            <wp:docPr id="54" name="image22.png"/>
+            <wp:docPr id="54" name="image24.png"/>
             <a:graphic>
               <a:graphicData uri="http://schemas.openxmlformats.org/drawingml/2006/picture">
                 <pic:pic>
                   <pic:nvPicPr>
-                    <pic:cNvPr id="0" name="image22.png"/>
+                    <pic:cNvPr id="0" name="image24.png"/>
                     <pic:cNvPicPr preferRelativeResize="0"/>
                   </pic:nvPicPr>
                   <pic:blipFill>
@@ -9023,12 +9308,12 @@
           <wp:inline distB="114300" distT="114300" distL="114300" distR="114300">
             <wp:extent cx="2162175" cy="285750"/>
             <wp:effectExtent b="0" l="0" r="0" t="0"/>
-            <wp:docPr id="59" name="image32.png"/>
+            <wp:docPr id="59" name="image30.png"/>
             <a:graphic>
               <a:graphicData uri="http://schemas.openxmlformats.org/drawingml/2006/picture">
                 <pic:pic>
                   <pic:nvPicPr>
-                    <pic:cNvPr id="0" name="image32.png"/>
+                    <pic:cNvPr id="0" name="image30.png"/>
                     <pic:cNvPicPr preferRelativeResize="0"/>
                   </pic:nvPicPr>
                   <pic:blipFill>
@@ -9091,8 +9376,8 @@
         <w:pStyle w:val="Heading4"/>
         <w:rPr/>
       </w:pPr>
-      <w:bookmarkStart w:colFirst="0" w:colLast="0" w:name="_heading=h.wdy8ejrpjp9k" w:id="16"/>
-      <w:bookmarkEnd w:id="16"/>
+      <w:bookmarkStart w:colFirst="0" w:colLast="0" w:name="_heading=h.wdy8ejrpjp9k" w:id="33"/>
+      <w:bookmarkEnd w:id="33"/>
       <w:r>
         <w:rPr>
           <w:rtl w:val="0"/>
@@ -9132,12 +9417,12 @@
           <wp:inline distB="114300" distT="114300" distL="114300" distR="114300">
             <wp:extent cx="3838575" cy="219075"/>
             <wp:effectExtent b="0" l="0" r="0" t="0"/>
-            <wp:docPr id="48" name="image16.png"/>
+            <wp:docPr id="48" name="image23.png"/>
             <a:graphic>
               <a:graphicData uri="http://schemas.openxmlformats.org/drawingml/2006/picture">
                 <pic:pic>
                   <pic:nvPicPr>
-                    <pic:cNvPr id="0" name="image16.png"/>
+                    <pic:cNvPr id="0" name="image23.png"/>
                     <pic:cNvPicPr preferRelativeResize="0"/>
                   </pic:nvPicPr>
                   <pic:blipFill>
@@ -9323,12 +9608,12 @@
           <wp:inline distB="114300" distT="114300" distL="114300" distR="114300">
             <wp:extent cx="6305550" cy="857250"/>
             <wp:effectExtent b="0" l="0" r="0" t="0"/>
-            <wp:docPr id="38" name="image12.png"/>
+            <wp:docPr id="38" name="image16.png"/>
             <a:graphic>
               <a:graphicData uri="http://schemas.openxmlformats.org/drawingml/2006/picture">
                 <pic:pic>
                   <pic:nvPicPr>
-                    <pic:cNvPr id="0" name="image12.png"/>
+                    <pic:cNvPr id="0" name="image16.png"/>
                     <pic:cNvPicPr preferRelativeResize="0"/>
                   </pic:nvPicPr>
                   <pic:blipFill>
@@ -9412,8 +9697,8 @@
         <w:pStyle w:val="Heading4"/>
         <w:rPr/>
       </w:pPr>
-      <w:bookmarkStart w:colFirst="0" w:colLast="0" w:name="_heading=h.l4kq6ftkovjp" w:id="17"/>
-      <w:bookmarkEnd w:id="17"/>
+      <w:bookmarkStart w:colFirst="0" w:colLast="0" w:name="_heading=h.l4kq6ftkovjp" w:id="34"/>
+      <w:bookmarkEnd w:id="34"/>
       <w:r>
         <w:rPr>
           <w:rtl w:val="0"/>
@@ -9468,8 +9753,8 @@
         <w:pStyle w:val="Heading4"/>
         <w:rPr/>
       </w:pPr>
-      <w:bookmarkStart w:colFirst="0" w:colLast="0" w:name="_heading=h.1gl9xx44nhcu" w:id="18"/>
-      <w:bookmarkEnd w:id="18"/>
+      <w:bookmarkStart w:colFirst="0" w:colLast="0" w:name="_heading=h.1gl9xx44nhcu" w:id="35"/>
+      <w:bookmarkEnd w:id="35"/>
       <w:r>
         <w:rPr>
           <w:rtl w:val="0"/>
@@ -9642,8 +9927,8 @@
         <w:pStyle w:val="Heading3"/>
         <w:rPr/>
       </w:pPr>
-      <w:bookmarkStart w:colFirst="0" w:colLast="0" w:name="_heading=h.exepazbbqve7" w:id="19"/>
-      <w:bookmarkEnd w:id="19"/>
+      <w:bookmarkStart w:colFirst="0" w:colLast="0" w:name="_heading=h.exepazbbqve7" w:id="36"/>
+      <w:bookmarkEnd w:id="36"/>
       <w:r>
         <w:rPr>
           <w:rtl w:val="0"/>
@@ -9701,12 +9986,12 @@
           <wp:inline distB="114300" distT="114300" distL="114300" distR="114300">
             <wp:extent cx="5572125" cy="4305300"/>
             <wp:effectExtent b="0" l="0" r="0" t="0"/>
-            <wp:docPr id="44" name="image8.jpg"/>
+            <wp:docPr id="44" name="image10.jpg"/>
             <a:graphic>
               <a:graphicData uri="http://schemas.openxmlformats.org/drawingml/2006/picture">
                 <pic:pic>
                   <pic:nvPicPr>
-                    <pic:cNvPr id="0" name="image8.jpg"/>
+                    <pic:cNvPr id="0" name="image10.jpg"/>
                     <pic:cNvPicPr preferRelativeResize="0"/>
                   </pic:nvPicPr>
                   <pic:blipFill>
@@ -9801,12 +10086,12 @@
           <wp:inline distB="114300" distT="114300" distL="114300" distR="114300">
             <wp:extent cx="6657975" cy="4467225"/>
             <wp:effectExtent b="0" l="0" r="0" t="0"/>
-            <wp:docPr id="40" name="image10.png"/>
+            <wp:docPr id="40" name="image12.png"/>
             <a:graphic>
               <a:graphicData uri="http://schemas.openxmlformats.org/drawingml/2006/picture">
                 <pic:pic>
                   <pic:nvPicPr>
-                    <pic:cNvPr id="0" name="image10.png"/>
+                    <pic:cNvPr id="0" name="image12.png"/>
                     <pic:cNvPicPr preferRelativeResize="0"/>
                   </pic:nvPicPr>
                   <pic:blipFill>
@@ -9884,8 +10169,8 @@
         <w:pStyle w:val="Heading3"/>
         <w:rPr/>
       </w:pPr>
-      <w:bookmarkStart w:colFirst="0" w:colLast="0" w:name="_heading=h.d7qiq8hnvhr" w:id="20"/>
-      <w:bookmarkEnd w:id="20"/>
+      <w:bookmarkStart w:colFirst="0" w:colLast="0" w:name="_heading=h.d7qiq8hnvhr" w:id="37"/>
+      <w:bookmarkEnd w:id="37"/>
       <w:r>
         <w:rPr>
           <w:rtl w:val="0"/>
@@ -9971,8 +10256,8 @@
         <w:pStyle w:val="Heading4"/>
         <w:rPr/>
       </w:pPr>
-      <w:bookmarkStart w:colFirst="0" w:colLast="0" w:name="_heading=h.y7200jg1wqgb" w:id="21"/>
-      <w:bookmarkEnd w:id="21"/>
+      <w:bookmarkStart w:colFirst="0" w:colLast="0" w:name="_heading=h.y7200jg1wqgb" w:id="38"/>
+      <w:bookmarkEnd w:id="38"/>
       <w:r>
         <w:rPr>
           <w:rtl w:val="0"/>
@@ -10021,12 +10306,12 @@
           <wp:inline distB="114300" distT="114300" distL="114300" distR="114300">
             <wp:extent cx="6742755" cy="4851400"/>
             <wp:effectExtent b="0" l="0" r="0" t="0"/>
-            <wp:docPr id="49" name="image25.png"/>
+            <wp:docPr id="49" name="image18.png"/>
             <a:graphic>
               <a:graphicData uri="http://schemas.openxmlformats.org/drawingml/2006/picture">
                 <pic:pic>
                   <pic:nvPicPr>
-                    <pic:cNvPr id="0" name="image25.png"/>
+                    <pic:cNvPr id="0" name="image18.png"/>
                     <pic:cNvPicPr preferRelativeResize="0"/>
                   </pic:nvPicPr>
                   <pic:blipFill>
@@ -10308,8 +10593,21 @@
         <w:pStyle w:val="Heading4"/>
         <w:rPr/>
       </w:pPr>
-      <w:bookmarkStart w:colFirst="0" w:colLast="0" w:name="_heading=h.mq088pr6h3ko" w:id="22"/>
-      <w:bookmarkEnd w:id="22"/>
+      <w:bookmarkStart w:colFirst="0" w:colLast="0" w:name="_heading=h.9w2qbmov1qxt" w:id="39"/>
+      <w:bookmarkEnd w:id="39"/>
+      <w:r>
+        <w:rPr>
+          <w:rtl w:val="0"/>
+        </w:rPr>
+      </w:r>
+    </w:p>
+    <w:p>
+      <w:pPr>
+        <w:pStyle w:val="Heading4"/>
+        <w:rPr/>
+      </w:pPr>
+      <w:bookmarkStart w:colFirst="0" w:colLast="0" w:name="_heading=h.mq088pr6h3ko" w:id="40"/>
+      <w:bookmarkEnd w:id="40"/>
       <w:r>
         <w:rPr>
           <w:rtl w:val="0"/>
@@ -10359,12 +10657,12 @@
           <wp:inline distB="114300" distT="114300" distL="114300" distR="114300">
             <wp:extent cx="5695950" cy="3952875"/>
             <wp:effectExtent b="0" l="0" r="0" t="0"/>
-            <wp:docPr id="47" name="image18.png"/>
+            <wp:docPr id="47" name="image21.png"/>
             <a:graphic>
               <a:graphicData uri="http://schemas.openxmlformats.org/drawingml/2006/picture">
                 <pic:pic>
                   <pic:nvPicPr>
-                    <pic:cNvPr id="0" name="image18.png"/>
+                    <pic:cNvPr id="0" name="image21.png"/>
                     <pic:cNvPicPr preferRelativeResize="0"/>
                   </pic:nvPicPr>
                   <pic:blipFill>
@@ -10530,12 +10828,12 @@
           <wp:inline distB="114300" distT="114300" distL="114300" distR="114300">
             <wp:extent cx="3505200" cy="361950"/>
             <wp:effectExtent b="0" l="0" r="0" t="0"/>
-            <wp:docPr id="45" name="image5.png"/>
+            <wp:docPr id="45" name="image13.png"/>
             <a:graphic>
               <a:graphicData uri="http://schemas.openxmlformats.org/drawingml/2006/picture">
                 <pic:pic>
                   <pic:nvPicPr>
-                    <pic:cNvPr id="0" name="image5.png"/>
+                    <pic:cNvPr id="0" name="image13.png"/>
                     <pic:cNvPicPr preferRelativeResize="0"/>
                   </pic:nvPicPr>
                   <pic:blipFill>
@@ -10623,8 +10921,8 @@
         <w:pStyle w:val="Heading4"/>
         <w:rPr/>
       </w:pPr>
-      <w:bookmarkStart w:colFirst="0" w:colLast="0" w:name="_heading=h.pfpp36pa6spz" w:id="23"/>
-      <w:bookmarkEnd w:id="23"/>
+      <w:bookmarkStart w:colFirst="0" w:colLast="0" w:name="_heading=h.pfpp36pa6spz" w:id="41"/>
+      <w:bookmarkEnd w:id="41"/>
       <w:r>
         <w:rPr>
           <w:rtl w:val="0"/>
@@ -10804,8 +11102,21 @@
         <w:pStyle w:val="Heading4"/>
         <w:rPr/>
       </w:pPr>
-      <w:bookmarkStart w:colFirst="0" w:colLast="0" w:name="_heading=h.29403hufcbb6" w:id="24"/>
-      <w:bookmarkEnd w:id="24"/>
+      <w:bookmarkStart w:colFirst="0" w:colLast="0" w:name="_heading=h.95q3vzd0uf8" w:id="42"/>
+      <w:bookmarkEnd w:id="42"/>
+      <w:r>
+        <w:rPr>
+          <w:rtl w:val="0"/>
+        </w:rPr>
+      </w:r>
+    </w:p>
+    <w:p>
+      <w:pPr>
+        <w:pStyle w:val="Heading4"/>
+        <w:rPr/>
+      </w:pPr>
+      <w:bookmarkStart w:colFirst="0" w:colLast="0" w:name="_heading=h.29403hufcbb6" w:id="43"/>
+      <w:bookmarkEnd w:id="43"/>
       <w:r>
         <w:rPr>
           <w:rtl w:val="0"/>
@@ -10870,8 +11181,8 @@
         <w:pStyle w:val="Heading4"/>
         <w:rPr/>
       </w:pPr>
-      <w:bookmarkStart w:colFirst="0" w:colLast="0" w:name="_heading=h.ccfnrqc3ot2z" w:id="25"/>
-      <w:bookmarkEnd w:id="25"/>
+      <w:bookmarkStart w:colFirst="0" w:colLast="0" w:name="_heading=h.ccfnrqc3ot2z" w:id="44"/>
+      <w:bookmarkEnd w:id="44"/>
       <w:r>
         <w:rPr>
           <w:rtl w:val="0"/>
@@ -10921,12 +11232,12 @@
           <wp:inline distB="114300" distT="114300" distL="114300" distR="114300">
             <wp:extent cx="2600325" cy="295275"/>
             <wp:effectExtent b="0" l="0" r="0" t="0"/>
-            <wp:docPr id="35" name="image9.png"/>
+            <wp:docPr id="35" name="image8.png"/>
             <a:graphic>
               <a:graphicData uri="http://schemas.openxmlformats.org/drawingml/2006/picture">
                 <pic:pic>
                   <pic:nvPicPr>
-                    <pic:cNvPr id="0" name="image9.png"/>
+                    <pic:cNvPr id="0" name="image8.png"/>
                     <pic:cNvPicPr preferRelativeResize="0"/>
                   </pic:nvPicPr>
                   <pic:blipFill>
@@ -11016,12 +11327,12 @@
           <wp:inline distB="114300" distT="114300" distL="114300" distR="114300">
             <wp:extent cx="3143250" cy="685800"/>
             <wp:effectExtent b="0" l="0" r="0" t="0"/>
-            <wp:docPr id="42" name="image11.png"/>
+            <wp:docPr id="42" name="image7.png"/>
             <a:graphic>
               <a:graphicData uri="http://schemas.openxmlformats.org/drawingml/2006/picture">
                 <pic:pic>
                   <pic:nvPicPr>
-                    <pic:cNvPr id="0" name="image11.png"/>
+                    <pic:cNvPr id="0" name="image7.png"/>
                     <pic:cNvPicPr preferRelativeResize="0"/>
                   </pic:nvPicPr>
                   <pic:blipFill>
@@ -11101,12 +11412,12 @@
           <wp:inline distB="114300" distT="114300" distL="114300" distR="114300">
             <wp:extent cx="5495925" cy="1581150"/>
             <wp:effectExtent b="0" l="0" r="0" t="0"/>
-            <wp:docPr id="26" name="image4.png"/>
+            <wp:docPr id="26" name="image3.png"/>
             <a:graphic>
               <a:graphicData uri="http://schemas.openxmlformats.org/drawingml/2006/picture">
                 <pic:pic>
                   <pic:nvPicPr>
-                    <pic:cNvPr id="0" name="image4.png"/>
+                    <pic:cNvPr id="0" name="image3.png"/>
                     <pic:cNvPicPr preferRelativeResize="0"/>
                   </pic:nvPicPr>
                   <pic:blipFill>
@@ -11186,12 +11497,12 @@
           <wp:inline distB="114300" distT="114300" distL="114300" distR="114300">
             <wp:extent cx="2943225" cy="590550"/>
             <wp:effectExtent b="0" l="0" r="0" t="0"/>
-            <wp:docPr id="68" name="image40.png"/>
+            <wp:docPr id="68" name="image36.png"/>
             <a:graphic>
               <a:graphicData uri="http://schemas.openxmlformats.org/drawingml/2006/picture">
                 <pic:pic>
                   <pic:nvPicPr>
-                    <pic:cNvPr id="0" name="image40.png"/>
+                    <pic:cNvPr id="0" name="image36.png"/>
                     <pic:cNvPicPr preferRelativeResize="0"/>
                   </pic:nvPicPr>
                   <pic:blipFill>
@@ -11297,8 +11608,8 @@
         <w:pStyle w:val="Heading4"/>
         <w:rPr/>
       </w:pPr>
-      <w:bookmarkStart w:colFirst="0" w:colLast="0" w:name="_heading=h.tc73cvps2q4j" w:id="26"/>
-      <w:bookmarkEnd w:id="26"/>
+      <w:bookmarkStart w:colFirst="0" w:colLast="0" w:name="_heading=h.tc73cvps2q4j" w:id="45"/>
+      <w:bookmarkEnd w:id="45"/>
       <w:r>
         <w:rPr>
           <w:rtl w:val="0"/>
@@ -11358,12 +11669,12 @@
           <wp:inline distB="114300" distT="114300" distL="114300" distR="114300">
             <wp:extent cx="4238625" cy="2543175"/>
             <wp:effectExtent b="0" l="0" r="0" t="0"/>
-            <wp:docPr id="51" name="image26.png"/>
+            <wp:docPr id="51" name="image19.png"/>
             <a:graphic>
               <a:graphicData uri="http://schemas.openxmlformats.org/drawingml/2006/picture">
                 <pic:pic>
                   <pic:nvPicPr>
-                    <pic:cNvPr id="0" name="image26.png"/>
+                    <pic:cNvPr id="0" name="image19.png"/>
                     <pic:cNvPicPr preferRelativeResize="0"/>
                   </pic:nvPicPr>
                   <pic:blipFill>
@@ -11453,12 +11764,12 @@
           <wp:inline distB="114300" distT="114300" distL="114300" distR="114300">
             <wp:extent cx="3752850" cy="523875"/>
             <wp:effectExtent b="0" l="0" r="0" t="0"/>
-            <wp:docPr id="27" name="image15.png"/>
+            <wp:docPr id="27" name="image14.png"/>
             <a:graphic>
               <a:graphicData uri="http://schemas.openxmlformats.org/drawingml/2006/picture">
                 <pic:pic>
                   <pic:nvPicPr>
-                    <pic:cNvPr id="0" name="image15.png"/>
+                    <pic:cNvPr id="0" name="image14.png"/>
                     <pic:cNvPicPr preferRelativeResize="0"/>
                   </pic:nvPicPr>
                   <pic:blipFill>
@@ -11546,12 +11857,12 @@
           <wp:inline distB="114300" distT="114300" distL="114300" distR="114300">
             <wp:extent cx="6742755" cy="749300"/>
             <wp:effectExtent b="0" l="0" r="0" t="0"/>
-            <wp:docPr id="57" name="image29.png"/>
+            <wp:docPr id="57" name="image28.png"/>
             <a:graphic>
               <a:graphicData uri="http://schemas.openxmlformats.org/drawingml/2006/picture">
                 <pic:pic>
                   <pic:nvPicPr>
-                    <pic:cNvPr id="0" name="image29.png"/>
+                    <pic:cNvPr id="0" name="image28.png"/>
                     <pic:cNvPicPr preferRelativeResize="0"/>
                   </pic:nvPicPr>
                   <pic:blipFill>
@@ -11657,8 +11968,8 @@
         <w:pStyle w:val="Heading4"/>
         <w:rPr/>
       </w:pPr>
-      <w:bookmarkStart w:colFirst="0" w:colLast="0" w:name="_heading=h.tgun6bnku7nm" w:id="27"/>
-      <w:bookmarkEnd w:id="27"/>
+      <w:bookmarkStart w:colFirst="0" w:colLast="0" w:name="_heading=h.tgun6bnku7nm" w:id="46"/>
+      <w:bookmarkEnd w:id="46"/>
       <w:r>
         <w:rPr>
           <w:rtl w:val="0"/>
@@ -11966,12 +12277,12 @@
           <wp:inline distB="114300" distT="114300" distL="114300" distR="114300">
             <wp:extent cx="2286000" cy="933450"/>
             <wp:effectExtent b="0" l="0" r="0" t="0"/>
-            <wp:docPr id="39" name="image13.png"/>
+            <wp:docPr id="39" name="image9.png"/>
             <a:graphic>
               <a:graphicData uri="http://schemas.openxmlformats.org/drawingml/2006/picture">
                 <pic:pic>
                   <pic:nvPicPr>
-                    <pic:cNvPr id="0" name="image13.png"/>
+                    <pic:cNvPr id="0" name="image9.png"/>
                     <pic:cNvPicPr preferRelativeResize="0"/>
                   </pic:nvPicPr>
                   <pic:blipFill>
@@ -12061,12 +12372,12 @@
           <wp:inline distB="114300" distT="114300" distL="114300" distR="114300">
             <wp:extent cx="4667250" cy="2705100"/>
             <wp:effectExtent b="0" l="0" r="0" t="0"/>
-            <wp:docPr id="56" name="image30.png"/>
+            <wp:docPr id="56" name="image25.png"/>
             <a:graphic>
               <a:graphicData uri="http://schemas.openxmlformats.org/drawingml/2006/picture">
                 <pic:pic>
                   <pic:nvPicPr>
-                    <pic:cNvPr id="0" name="image30.png"/>
+                    <pic:cNvPr id="0" name="image25.png"/>
                     <pic:cNvPicPr preferRelativeResize="0"/>
                   </pic:nvPicPr>
                   <pic:blipFill>
@@ -12156,12 +12467,12 @@
           <wp:inline distB="114300" distT="114300" distL="114300" distR="114300">
             <wp:extent cx="3581400" cy="771525"/>
             <wp:effectExtent b="0" l="0" r="0" t="0"/>
-            <wp:docPr id="55" name="image24.png"/>
+            <wp:docPr id="55" name="image27.png"/>
             <a:graphic>
               <a:graphicData uri="http://schemas.openxmlformats.org/drawingml/2006/picture">
                 <pic:pic>
                   <pic:nvPicPr>
-                    <pic:cNvPr id="0" name="image24.png"/>
+                    <pic:cNvPr id="0" name="image27.png"/>
                     <pic:cNvPicPr preferRelativeResize="0"/>
                   </pic:nvPicPr>
                   <pic:blipFill>
@@ -12446,8 +12757,8 @@
         <w:ind w:left="0" w:firstLine="0"/>
         <w:rPr/>
       </w:pPr>
-      <w:bookmarkStart w:colFirst="0" w:colLast="0" w:name="_heading=h.z337ya" w:id="28"/>
-      <w:bookmarkEnd w:id="28"/>
+      <w:bookmarkStart w:colFirst="0" w:colLast="0" w:name="_heading=h.z337ya" w:id="47"/>
+      <w:bookmarkEnd w:id="47"/>
       <w:r>
         <w:rPr>
           <w:rtl w:val="0"/>
@@ -12508,8 +12819,8 @@
         <w:pStyle w:val="Heading2"/>
         <w:rPr/>
       </w:pPr>
-      <w:bookmarkStart w:colFirst="0" w:colLast="0" w:name="_heading=h.elwc7ouxche4" w:id="29"/>
-      <w:bookmarkEnd w:id="29"/>
+      <w:bookmarkStart w:colFirst="0" w:colLast="0" w:name="_heading=h.elwc7ouxche4" w:id="48"/>
+      <w:bookmarkEnd w:id="48"/>
       <w:r>
         <w:rPr>
           <w:rtl w:val="0"/>
@@ -12522,8 +12833,8 @@
         <w:pStyle w:val="Heading2"/>
         <w:rPr/>
       </w:pPr>
-      <w:bookmarkStart w:colFirst="0" w:colLast="0" w:name="_heading=h.o72xh6it66kw" w:id="30"/>
-      <w:bookmarkEnd w:id="30"/>
+      <w:bookmarkStart w:colFirst="0" w:colLast="0" w:name="_heading=h.o72xh6it66kw" w:id="49"/>
+      <w:bookmarkEnd w:id="49"/>
       <w:r>
         <w:rPr>
           <w:rtl w:val="0"/>
@@ -12643,8 +12954,8 @@
         <w:pStyle w:val="Heading2"/>
         <w:rPr/>
       </w:pPr>
-      <w:bookmarkStart w:colFirst="0" w:colLast="0" w:name="_heading=h.nxivrdvhem02" w:id="31"/>
-      <w:bookmarkEnd w:id="31"/>
+      <w:bookmarkStart w:colFirst="0" w:colLast="0" w:name="_heading=h.nxivrdvhem02" w:id="50"/>
+      <w:bookmarkEnd w:id="50"/>
       <w:r>
         <w:rPr>
           <w:rtl w:val="0"/>
@@ -12683,12 +12994,12 @@
           <wp:inline distB="114300" distT="114300" distL="114300" distR="114300">
             <wp:extent cx="6742755" cy="3200400"/>
             <wp:effectExtent b="0" l="0" r="0" t="0"/>
-            <wp:docPr id="31" name="image21.png"/>
+            <wp:docPr id="31" name="image22.png"/>
             <a:graphic>
               <a:graphicData uri="http://schemas.openxmlformats.org/drawingml/2006/picture">
                 <pic:pic>
                   <pic:nvPicPr>
-                    <pic:cNvPr id="0" name="image21.png"/>
+                    <pic:cNvPr id="0" name="image22.png"/>
                     <pic:cNvPicPr preferRelativeResize="0"/>
                   </pic:nvPicPr>
                   <pic:blipFill>
@@ -12895,12 +13206,12 @@
           <wp:inline distB="114300" distT="114300" distL="114300" distR="114300">
             <wp:extent cx="6742755" cy="3314700"/>
             <wp:effectExtent b="0" l="0" r="0" t="0"/>
-            <wp:docPr id="46" name="image31.png"/>
+            <wp:docPr id="46" name="image29.png"/>
             <a:graphic>
               <a:graphicData uri="http://schemas.openxmlformats.org/drawingml/2006/picture">
                 <pic:pic>
                   <pic:nvPicPr>
-                    <pic:cNvPr id="0" name="image31.png"/>
+                    <pic:cNvPr id="0" name="image29.png"/>
                     <pic:cNvPicPr preferRelativeResize="0"/>
                   </pic:nvPicPr>
                   <pic:blipFill>
@@ -13087,12 +13398,12 @@
           <wp:inline distB="114300" distT="114300" distL="114300" distR="114300">
             <wp:extent cx="6742755" cy="3289300"/>
             <wp:effectExtent b="0" l="0" r="0" t="0"/>
-            <wp:docPr id="36" name="image19.png"/>
+            <wp:docPr id="36" name="image15.png"/>
             <a:graphic>
               <a:graphicData uri="http://schemas.openxmlformats.org/drawingml/2006/picture">
                 <pic:pic>
                   <pic:nvPicPr>
-                    <pic:cNvPr id="0" name="image19.png"/>
+                    <pic:cNvPr id="0" name="image15.png"/>
                     <pic:cNvPicPr preferRelativeResize="0"/>
                   </pic:nvPicPr>
                   <pic:blipFill>
@@ -13225,8 +13536,8 @@
         <w:pStyle w:val="Heading1"/>
         <w:rPr/>
       </w:pPr>
-      <w:bookmarkStart w:colFirst="0" w:colLast="0" w:name="_heading=h.1y810tw" w:id="32"/>
-      <w:bookmarkEnd w:id="32"/>
+      <w:bookmarkStart w:colFirst="0" w:colLast="0" w:name="_heading=h.1y810tw" w:id="51"/>
+      <w:bookmarkEnd w:id="51"/>
       <w:r>
         <w:rPr>
           <w:rtl w:val="0"/>
@@ -13338,8 +13649,8 @@
         <w:pStyle w:val="Heading1"/>
         <w:rPr/>
       </w:pPr>
-      <w:bookmarkStart w:colFirst="0" w:colLast="0" w:name="_heading=h.4i7ojhp" w:id="33"/>
-      <w:bookmarkEnd w:id="33"/>
+      <w:bookmarkStart w:colFirst="0" w:colLast="0" w:name="_heading=h.4i7ojhp" w:id="52"/>
+      <w:bookmarkEnd w:id="52"/>
       <w:r>
         <w:rPr>
           <w:rtl w:val="0"/>
@@ -13708,1249 +14019,15 @@
     </w:p>
     <w:p>
       <w:pPr>
-        <w:rPr>
-          <w:color w:val="a6a6a6"/>
-        </w:rPr>
-      </w:pPr>
-      <w:r>
-        <w:br w:type="page"/>
-      </w:r>
-      <w:r>
-        <w:rPr>
-          <w:rtl w:val="0"/>
-        </w:rPr>
-      </w:r>
-    </w:p>
-    <w:p>
-      <w:pPr>
-        <w:pStyle w:val="Heading1"/>
-        <w:rPr/>
-      </w:pPr>
-      <w:bookmarkStart w:colFirst="0" w:colLast="0" w:name="_heading=h.1ci93xb" w:id="34"/>
-      <w:bookmarkEnd w:id="34"/>
-      <w:r>
-        <w:rPr>
-          <w:rtl w:val="0"/>
-        </w:rPr>
-        <w:t xml:space="preserve">Рецензия на дипломен проект </w:t>
-      </w:r>
-    </w:p>
-    <w:tbl>
-      <w:tblPr>
-        <w:tblStyle w:val="Table1"/>
-        <w:tblW w:w="9631.0" w:type="dxa"/>
-        <w:jc w:val="left"/>
-        <w:tblInd w:w="5.0" w:type="dxa"/>
-        <w:tblLayout w:type="fixed"/>
-        <w:tblLook w:val="0400"/>
-      </w:tblPr>
-      <w:tblGrid>
-        <w:gridCol w:w="5507"/>
-        <w:gridCol w:w="2792"/>
-        <w:gridCol w:w="673"/>
-        <w:gridCol w:w="659"/>
-        <w:tblGridChange w:id="0">
-          <w:tblGrid>
-            <w:gridCol w:w="5507"/>
-            <w:gridCol w:w="2792"/>
-            <w:gridCol w:w="673"/>
-            <w:gridCol w:w="659"/>
-          </w:tblGrid>
-        </w:tblGridChange>
-      </w:tblGrid>
-      <w:tr>
-        <w:trPr>
-          <w:cantSplit w:val="0"/>
-          <w:trHeight w:val="563" w:hRule="atLeast"/>
-          <w:tblHeader w:val="0"/>
-        </w:trPr>
-        <w:tc>
-          <w:tcPr>
-            <w:tcBorders>
-              <w:top w:color="000000" w:space="0" w:sz="4" w:val="single"/>
-              <w:left w:color="000000" w:space="0" w:sz="4" w:val="single"/>
-              <w:bottom w:color="000000" w:space="0" w:sz="4" w:val="single"/>
-              <w:right w:color="000000" w:space="0" w:sz="4" w:val="single"/>
-            </w:tcBorders>
-          </w:tcPr>
-          <w:p>
-            <w:pPr>
-              <w:widowControl w:val="0"/>
-              <w:spacing w:after="120" w:before="80" w:lineRule="auto"/>
-              <w:rPr>
-                <w:b w:val="1"/>
-              </w:rPr>
-            </w:pPr>
-            <w:r>
-              <w:rPr>
-                <w:b w:val="1"/>
-                <w:rtl w:val="0"/>
-              </w:rPr>
-              <w:t xml:space="preserve">Тема на дипломния проект</w:t>
-            </w:r>
-          </w:p>
-        </w:tc>
-        <w:tc>
-          <w:tcPr>
-            <w:gridSpan w:val="3"/>
-            <w:tcBorders>
-              <w:top w:color="000000" w:space="0" w:sz="4" w:val="single"/>
-              <w:left w:color="000000" w:space="0" w:sz="4" w:val="single"/>
-              <w:bottom w:color="000000" w:space="0" w:sz="4" w:val="single"/>
-              <w:right w:color="000000" w:space="0" w:sz="4" w:val="single"/>
-            </w:tcBorders>
-          </w:tcPr>
-          <w:p>
-            <w:pPr>
-              <w:widowControl w:val="0"/>
-              <w:spacing w:after="120" w:before="80" w:lineRule="auto"/>
-              <w:rPr/>
-            </w:pPr>
-            <w:r>
-              <w:rPr>
-                <w:rtl w:val="0"/>
-              </w:rPr>
-            </w:r>
-          </w:p>
-        </w:tc>
-      </w:tr>
-      <w:tr>
-        <w:trPr>
-          <w:cantSplit w:val="0"/>
-          <w:trHeight w:val="577" w:hRule="atLeast"/>
-          <w:tblHeader w:val="0"/>
-        </w:trPr>
-        <w:tc>
-          <w:tcPr>
-            <w:tcBorders>
-              <w:top w:color="000000" w:space="0" w:sz="4" w:val="single"/>
-              <w:left w:color="000000" w:space="0" w:sz="4" w:val="single"/>
-              <w:bottom w:color="000000" w:space="0" w:sz="4" w:val="single"/>
-              <w:right w:color="000000" w:space="0" w:sz="4" w:val="single"/>
-            </w:tcBorders>
-          </w:tcPr>
-          <w:p>
-            <w:pPr>
-              <w:widowControl w:val="0"/>
-              <w:spacing w:after="120" w:before="80" w:lineRule="auto"/>
-              <w:rPr>
-                <w:b w:val="1"/>
-              </w:rPr>
-            </w:pPr>
-            <w:r>
-              <w:rPr>
-                <w:b w:val="1"/>
-                <w:rtl w:val="0"/>
-              </w:rPr>
-              <w:t xml:space="preserve">Ученик</w:t>
-            </w:r>
-          </w:p>
-        </w:tc>
-        <w:tc>
-          <w:tcPr>
-            <w:gridSpan w:val="3"/>
-            <w:tcBorders>
-              <w:top w:color="000000" w:space="0" w:sz="4" w:val="single"/>
-              <w:left w:color="000000" w:space="0" w:sz="4" w:val="single"/>
-              <w:bottom w:color="000000" w:space="0" w:sz="4" w:val="single"/>
-              <w:right w:color="000000" w:space="0" w:sz="4" w:val="single"/>
-            </w:tcBorders>
-          </w:tcPr>
-          <w:p>
-            <w:pPr>
-              <w:widowControl w:val="0"/>
-              <w:spacing w:after="120" w:before="80" w:lineRule="auto"/>
-              <w:rPr/>
-            </w:pPr>
-            <w:r>
-              <w:rPr>
-                <w:rtl w:val="0"/>
-              </w:rPr>
-            </w:r>
-          </w:p>
-        </w:tc>
-      </w:tr>
-      <w:tr>
-        <w:trPr>
-          <w:cantSplit w:val="0"/>
-          <w:trHeight w:val="563" w:hRule="atLeast"/>
-          <w:tblHeader w:val="0"/>
-        </w:trPr>
-        <w:tc>
-          <w:tcPr>
-            <w:tcBorders>
-              <w:top w:color="000000" w:space="0" w:sz="4" w:val="single"/>
-              <w:left w:color="000000" w:space="0" w:sz="4" w:val="single"/>
-              <w:bottom w:color="000000" w:space="0" w:sz="4" w:val="single"/>
-              <w:right w:color="000000" w:space="0" w:sz="4" w:val="single"/>
-            </w:tcBorders>
-          </w:tcPr>
-          <w:p>
-            <w:pPr>
-              <w:widowControl w:val="0"/>
-              <w:spacing w:after="120" w:before="80" w:lineRule="auto"/>
-              <w:rPr>
-                <w:b w:val="1"/>
-              </w:rPr>
-            </w:pPr>
-            <w:r>
-              <w:rPr>
-                <w:b w:val="1"/>
-                <w:rtl w:val="0"/>
-              </w:rPr>
-              <w:t xml:space="preserve">Клас</w:t>
-            </w:r>
-          </w:p>
-        </w:tc>
-        <w:tc>
-          <w:tcPr>
-            <w:gridSpan w:val="3"/>
-            <w:tcBorders>
-              <w:top w:color="000000" w:space="0" w:sz="4" w:val="single"/>
-              <w:left w:color="000000" w:space="0" w:sz="4" w:val="single"/>
-              <w:bottom w:color="000000" w:space="0" w:sz="4" w:val="single"/>
-              <w:right w:color="000000" w:space="0" w:sz="4" w:val="single"/>
-            </w:tcBorders>
-          </w:tcPr>
-          <w:p>
-            <w:pPr>
-              <w:widowControl w:val="0"/>
-              <w:spacing w:after="120" w:before="80" w:lineRule="auto"/>
-              <w:rPr/>
-            </w:pPr>
-            <w:r>
-              <w:rPr>
-                <w:rtl w:val="0"/>
-              </w:rPr>
-            </w:r>
-          </w:p>
-        </w:tc>
-      </w:tr>
-      <w:tr>
-        <w:trPr>
-          <w:cantSplit w:val="0"/>
-          <w:trHeight w:val="577" w:hRule="atLeast"/>
-          <w:tblHeader w:val="0"/>
-        </w:trPr>
-        <w:tc>
-          <w:tcPr>
-            <w:tcBorders>
-              <w:top w:color="000000" w:space="0" w:sz="4" w:val="single"/>
-              <w:left w:color="000000" w:space="0" w:sz="4" w:val="single"/>
-              <w:bottom w:color="000000" w:space="0" w:sz="4" w:val="single"/>
-              <w:right w:color="000000" w:space="0" w:sz="4" w:val="single"/>
-            </w:tcBorders>
-          </w:tcPr>
-          <w:p>
-            <w:pPr>
-              <w:widowControl w:val="0"/>
-              <w:spacing w:after="120" w:before="80" w:lineRule="auto"/>
-              <w:rPr>
-                <w:b w:val="1"/>
-              </w:rPr>
-            </w:pPr>
-            <w:r>
-              <w:rPr>
-                <w:b w:val="1"/>
-                <w:rtl w:val="0"/>
-              </w:rPr>
-              <w:t xml:space="preserve">Професия</w:t>
-            </w:r>
-          </w:p>
-        </w:tc>
-        <w:tc>
-          <w:tcPr>
-            <w:gridSpan w:val="3"/>
-            <w:tcBorders>
-              <w:top w:color="000000" w:space="0" w:sz="4" w:val="single"/>
-              <w:left w:color="000000" w:space="0" w:sz="4" w:val="single"/>
-              <w:bottom w:color="000000" w:space="0" w:sz="4" w:val="single"/>
-              <w:right w:color="000000" w:space="0" w:sz="4" w:val="single"/>
-            </w:tcBorders>
-          </w:tcPr>
-          <w:p>
-            <w:pPr>
-              <w:widowControl w:val="0"/>
-              <w:spacing w:after="120" w:before="80" w:lineRule="auto"/>
-              <w:rPr/>
-            </w:pPr>
-            <w:r>
-              <w:rPr>
-                <w:rtl w:val="0"/>
-              </w:rPr>
-            </w:r>
-          </w:p>
-        </w:tc>
-      </w:tr>
-      <w:tr>
-        <w:trPr>
-          <w:cantSplit w:val="0"/>
-          <w:trHeight w:val="563" w:hRule="atLeast"/>
-          <w:tblHeader w:val="0"/>
-        </w:trPr>
-        <w:tc>
-          <w:tcPr>
-            <w:tcBorders>
-              <w:top w:color="000000" w:space="0" w:sz="4" w:val="single"/>
-              <w:left w:color="000000" w:space="0" w:sz="4" w:val="single"/>
-              <w:bottom w:color="000000" w:space="0" w:sz="4" w:val="single"/>
-              <w:right w:color="000000" w:space="0" w:sz="4" w:val="single"/>
-            </w:tcBorders>
-          </w:tcPr>
-          <w:p>
-            <w:pPr>
-              <w:widowControl w:val="0"/>
-              <w:spacing w:after="120" w:before="80" w:lineRule="auto"/>
-              <w:rPr>
-                <w:b w:val="1"/>
-              </w:rPr>
-            </w:pPr>
-            <w:r>
-              <w:rPr>
-                <w:b w:val="1"/>
-                <w:rtl w:val="0"/>
-              </w:rPr>
-              <w:t xml:space="preserve">Специалност</w:t>
-            </w:r>
-          </w:p>
-        </w:tc>
-        <w:tc>
-          <w:tcPr>
-            <w:gridSpan w:val="3"/>
-            <w:tcBorders>
-              <w:top w:color="000000" w:space="0" w:sz="4" w:val="single"/>
-              <w:left w:color="000000" w:space="0" w:sz="4" w:val="single"/>
-              <w:bottom w:color="000000" w:space="0" w:sz="4" w:val="single"/>
-              <w:right w:color="000000" w:space="0" w:sz="4" w:val="single"/>
-            </w:tcBorders>
-          </w:tcPr>
-          <w:p>
-            <w:pPr>
-              <w:widowControl w:val="0"/>
-              <w:spacing w:after="120" w:before="80" w:lineRule="auto"/>
-              <w:rPr/>
-            </w:pPr>
-            <w:r>
-              <w:rPr>
-                <w:rtl w:val="0"/>
-              </w:rPr>
-            </w:r>
-          </w:p>
-        </w:tc>
-      </w:tr>
-      <w:tr>
-        <w:trPr>
-          <w:cantSplit w:val="0"/>
-          <w:trHeight w:val="563" w:hRule="atLeast"/>
-          <w:tblHeader w:val="0"/>
-        </w:trPr>
-        <w:tc>
-          <w:tcPr>
-            <w:tcBorders>
-              <w:top w:color="000000" w:space="0" w:sz="4" w:val="single"/>
-              <w:left w:color="000000" w:space="0" w:sz="4" w:val="single"/>
-              <w:bottom w:color="000000" w:space="0" w:sz="4" w:val="single"/>
-              <w:right w:color="000000" w:space="0" w:sz="4" w:val="single"/>
-            </w:tcBorders>
-          </w:tcPr>
-          <w:p>
-            <w:pPr>
-              <w:widowControl w:val="0"/>
-              <w:spacing w:after="120" w:before="80" w:lineRule="auto"/>
-              <w:rPr>
-                <w:b w:val="1"/>
-              </w:rPr>
-            </w:pPr>
-            <w:r>
-              <w:rPr>
-                <w:b w:val="1"/>
-                <w:rtl w:val="0"/>
-              </w:rPr>
-              <w:t xml:space="preserve">Ръководител- консултант</w:t>
-            </w:r>
-          </w:p>
-        </w:tc>
-        <w:tc>
-          <w:tcPr>
-            <w:gridSpan w:val="3"/>
-            <w:tcBorders>
-              <w:top w:color="000000" w:space="0" w:sz="4" w:val="single"/>
-              <w:left w:color="000000" w:space="0" w:sz="4" w:val="single"/>
-              <w:bottom w:color="000000" w:space="0" w:sz="4" w:val="single"/>
-              <w:right w:color="000000" w:space="0" w:sz="4" w:val="single"/>
-            </w:tcBorders>
-          </w:tcPr>
-          <w:p>
-            <w:pPr>
-              <w:widowControl w:val="0"/>
-              <w:spacing w:after="120" w:before="80" w:lineRule="auto"/>
-              <w:rPr/>
-            </w:pPr>
-            <w:r>
-              <w:rPr>
-                <w:rtl w:val="0"/>
-              </w:rPr>
-            </w:r>
-          </w:p>
-        </w:tc>
-      </w:tr>
-      <w:tr>
-        <w:trPr>
-          <w:cantSplit w:val="0"/>
-          <w:trHeight w:val="577" w:hRule="atLeast"/>
-          <w:tblHeader w:val="0"/>
-        </w:trPr>
-        <w:tc>
-          <w:tcPr>
-            <w:tcBorders>
-              <w:top w:color="000000" w:space="0" w:sz="4" w:val="single"/>
-              <w:left w:color="000000" w:space="0" w:sz="4" w:val="single"/>
-              <w:bottom w:color="000000" w:space="0" w:sz="4" w:val="single"/>
-              <w:right w:color="000000" w:space="0" w:sz="4" w:val="single"/>
-            </w:tcBorders>
-          </w:tcPr>
-          <w:p>
-            <w:pPr>
-              <w:widowControl w:val="0"/>
-              <w:spacing w:after="120" w:before="80" w:lineRule="auto"/>
-              <w:rPr>
-                <w:b w:val="1"/>
-              </w:rPr>
-            </w:pPr>
-            <w:r>
-              <w:rPr>
-                <w:b w:val="1"/>
-                <w:rtl w:val="0"/>
-              </w:rPr>
-              <w:t xml:space="preserve">Рецензент</w:t>
-            </w:r>
-          </w:p>
-        </w:tc>
-        <w:tc>
-          <w:tcPr>
-            <w:gridSpan w:val="3"/>
-            <w:tcBorders>
-              <w:top w:color="000000" w:space="0" w:sz="4" w:val="single"/>
-              <w:left w:color="000000" w:space="0" w:sz="4" w:val="single"/>
-              <w:bottom w:color="000000" w:space="0" w:sz="4" w:val="single"/>
-              <w:right w:color="000000" w:space="0" w:sz="4" w:val="single"/>
-            </w:tcBorders>
-          </w:tcPr>
-          <w:p>
-            <w:pPr>
-              <w:widowControl w:val="0"/>
-              <w:spacing w:after="120" w:before="80" w:lineRule="auto"/>
-              <w:rPr/>
-            </w:pPr>
-            <w:r>
-              <w:rPr>
-                <w:rtl w:val="0"/>
-              </w:rPr>
-            </w:r>
-          </w:p>
-        </w:tc>
-      </w:tr>
-      <w:tr>
-        <w:trPr>
-          <w:cantSplit w:val="0"/>
-          <w:trHeight w:val="563" w:hRule="atLeast"/>
-          <w:tblHeader w:val="0"/>
-        </w:trPr>
-        <w:tc>
-          <w:tcPr>
-            <w:gridSpan w:val="2"/>
-            <w:tcBorders>
-              <w:top w:color="000000" w:space="0" w:sz="4" w:val="single"/>
-              <w:left w:color="000000" w:space="0" w:sz="4" w:val="single"/>
-              <w:bottom w:color="000000" w:space="0" w:sz="4" w:val="single"/>
-              <w:right w:color="000000" w:space="0" w:sz="4" w:val="single"/>
-            </w:tcBorders>
-          </w:tcPr>
-          <w:p>
-            <w:pPr>
-              <w:widowControl w:val="0"/>
-              <w:spacing w:after="120" w:before="80" w:lineRule="auto"/>
-              <w:rPr>
-                <w:b w:val="1"/>
-              </w:rPr>
-            </w:pPr>
-            <w:r>
-              <w:rPr>
-                <w:b w:val="1"/>
-                <w:rtl w:val="0"/>
-              </w:rPr>
-              <w:t xml:space="preserve">Критерии за допускане до защита на дипломен проект</w:t>
-            </w:r>
-          </w:p>
-        </w:tc>
-        <w:tc>
-          <w:tcPr>
-            <w:tcBorders>
-              <w:top w:color="000000" w:space="0" w:sz="4" w:val="single"/>
-              <w:left w:color="000000" w:space="0" w:sz="4" w:val="single"/>
-              <w:bottom w:color="000000" w:space="0" w:sz="4" w:val="single"/>
-              <w:right w:color="000000" w:space="0" w:sz="4" w:val="single"/>
-            </w:tcBorders>
-          </w:tcPr>
-          <w:p>
-            <w:pPr>
-              <w:widowControl w:val="0"/>
-              <w:spacing w:after="120" w:before="80" w:lineRule="auto"/>
-              <w:jc w:val="center"/>
-              <w:rPr>
-                <w:b w:val="1"/>
-              </w:rPr>
-            </w:pPr>
-            <w:r>
-              <w:rPr>
-                <w:b w:val="1"/>
-                <w:rtl w:val="0"/>
-              </w:rPr>
-              <w:t xml:space="preserve">Да</w:t>
-            </w:r>
-          </w:p>
-        </w:tc>
-        <w:tc>
-          <w:tcPr>
-            <w:tcBorders>
-              <w:top w:color="000000" w:space="0" w:sz="4" w:val="single"/>
-              <w:left w:color="000000" w:space="0" w:sz="4" w:val="single"/>
-              <w:bottom w:color="000000" w:space="0" w:sz="4" w:val="single"/>
-              <w:right w:color="000000" w:space="0" w:sz="4" w:val="single"/>
-            </w:tcBorders>
-          </w:tcPr>
-          <w:p>
-            <w:pPr>
-              <w:widowControl w:val="0"/>
-              <w:spacing w:after="120" w:before="80" w:lineRule="auto"/>
-              <w:jc w:val="center"/>
-              <w:rPr>
-                <w:b w:val="1"/>
-              </w:rPr>
-            </w:pPr>
-            <w:r>
-              <w:rPr>
-                <w:b w:val="1"/>
-                <w:rtl w:val="0"/>
-              </w:rPr>
-              <w:t xml:space="preserve">Не</w:t>
-            </w:r>
-          </w:p>
-        </w:tc>
-      </w:tr>
-      <w:tr>
-        <w:trPr>
-          <w:cantSplit w:val="0"/>
-          <w:trHeight w:val="563" w:hRule="atLeast"/>
-          <w:tblHeader w:val="0"/>
-        </w:trPr>
-        <w:tc>
-          <w:tcPr>
-            <w:gridSpan w:val="2"/>
-            <w:tcBorders>
-              <w:top w:color="000000" w:space="0" w:sz="4" w:val="single"/>
-              <w:left w:color="000000" w:space="0" w:sz="4" w:val="single"/>
-              <w:bottom w:color="000000" w:space="0" w:sz="4" w:val="single"/>
-              <w:right w:color="000000" w:space="0" w:sz="4" w:val="single"/>
-            </w:tcBorders>
-          </w:tcPr>
-          <w:p>
-            <w:pPr>
-              <w:widowControl w:val="0"/>
-              <w:spacing w:after="120" w:before="80" w:lineRule="auto"/>
-              <w:rPr/>
-            </w:pPr>
-            <w:r>
-              <w:rPr>
-                <w:rtl w:val="0"/>
-              </w:rPr>
-              <w:t xml:space="preserve">Съответствие на съдържанието и точките от заданието</w:t>
-            </w:r>
-          </w:p>
-        </w:tc>
-        <w:tc>
-          <w:tcPr>
-            <w:tcBorders>
-              <w:top w:color="000000" w:space="0" w:sz="4" w:val="single"/>
-              <w:left w:color="000000" w:space="0" w:sz="4" w:val="single"/>
-              <w:bottom w:color="000000" w:space="0" w:sz="4" w:val="single"/>
-              <w:right w:color="000000" w:space="0" w:sz="4" w:val="single"/>
-            </w:tcBorders>
-          </w:tcPr>
-          <w:p>
-            <w:pPr>
-              <w:widowControl w:val="0"/>
-              <w:spacing w:after="120" w:before="80" w:lineRule="auto"/>
-              <w:jc w:val="center"/>
-              <w:rPr>
-                <w:b w:val="1"/>
-              </w:rPr>
-            </w:pPr>
-            <w:r>
-              <w:rPr>
-                <w:rtl w:val="0"/>
-              </w:rPr>
-            </w:r>
-          </w:p>
-        </w:tc>
-        <w:tc>
-          <w:tcPr>
-            <w:tcBorders>
-              <w:top w:color="000000" w:space="0" w:sz="4" w:val="single"/>
-              <w:left w:color="000000" w:space="0" w:sz="4" w:val="single"/>
-              <w:bottom w:color="000000" w:space="0" w:sz="4" w:val="single"/>
-              <w:right w:color="000000" w:space="0" w:sz="4" w:val="single"/>
-            </w:tcBorders>
-          </w:tcPr>
-          <w:p>
-            <w:pPr>
-              <w:widowControl w:val="0"/>
-              <w:spacing w:after="120" w:before="80" w:lineRule="auto"/>
-              <w:jc w:val="center"/>
-              <w:rPr>
-                <w:b w:val="1"/>
-              </w:rPr>
-            </w:pPr>
-            <w:r>
-              <w:rPr>
-                <w:rtl w:val="0"/>
-              </w:rPr>
-            </w:r>
-          </w:p>
-        </w:tc>
-      </w:tr>
-      <w:tr>
-        <w:trPr>
-          <w:cantSplit w:val="0"/>
-          <w:trHeight w:val="577" w:hRule="atLeast"/>
-          <w:tblHeader w:val="0"/>
-        </w:trPr>
-        <w:tc>
-          <w:tcPr>
-            <w:gridSpan w:val="2"/>
-            <w:tcBorders>
-              <w:top w:color="000000" w:space="0" w:sz="4" w:val="single"/>
-              <w:left w:color="000000" w:space="0" w:sz="4" w:val="single"/>
-              <w:bottom w:color="000000" w:space="0" w:sz="4" w:val="single"/>
-              <w:right w:color="000000" w:space="0" w:sz="4" w:val="single"/>
-            </w:tcBorders>
-          </w:tcPr>
-          <w:p>
-            <w:pPr>
-              <w:widowControl w:val="0"/>
-              <w:spacing w:after="120" w:before="80" w:lineRule="auto"/>
-              <w:rPr/>
-            </w:pPr>
-            <w:r>
-              <w:rPr>
-                <w:rtl w:val="0"/>
-              </w:rPr>
-              <w:t xml:space="preserve">Съответствие между тема и съдържание</w:t>
-            </w:r>
-          </w:p>
-        </w:tc>
-        <w:tc>
-          <w:tcPr>
-            <w:tcBorders>
-              <w:top w:color="000000" w:space="0" w:sz="4" w:val="single"/>
-              <w:left w:color="000000" w:space="0" w:sz="4" w:val="single"/>
-              <w:bottom w:color="000000" w:space="0" w:sz="4" w:val="single"/>
-              <w:right w:color="000000" w:space="0" w:sz="4" w:val="single"/>
-            </w:tcBorders>
-          </w:tcPr>
-          <w:p>
-            <w:pPr>
-              <w:widowControl w:val="0"/>
-              <w:spacing w:after="120" w:before="80" w:lineRule="auto"/>
-              <w:jc w:val="center"/>
-              <w:rPr>
-                <w:b w:val="1"/>
-              </w:rPr>
-            </w:pPr>
-            <w:r>
-              <w:rPr>
-                <w:rtl w:val="0"/>
-              </w:rPr>
-            </w:r>
-          </w:p>
-        </w:tc>
-        <w:tc>
-          <w:tcPr>
-            <w:tcBorders>
-              <w:top w:color="000000" w:space="0" w:sz="4" w:val="single"/>
-              <w:left w:color="000000" w:space="0" w:sz="4" w:val="single"/>
-              <w:bottom w:color="000000" w:space="0" w:sz="4" w:val="single"/>
-              <w:right w:color="000000" w:space="0" w:sz="4" w:val="single"/>
-            </w:tcBorders>
-          </w:tcPr>
-          <w:p>
-            <w:pPr>
-              <w:widowControl w:val="0"/>
-              <w:spacing w:after="120" w:before="80" w:lineRule="auto"/>
-              <w:jc w:val="center"/>
-              <w:rPr>
-                <w:b w:val="1"/>
-              </w:rPr>
-            </w:pPr>
-            <w:r>
-              <w:rPr>
-                <w:rtl w:val="0"/>
-              </w:rPr>
-            </w:r>
-          </w:p>
-        </w:tc>
-      </w:tr>
-      <w:tr>
-        <w:trPr>
-          <w:cantSplit w:val="0"/>
-          <w:trHeight w:val="563" w:hRule="atLeast"/>
-          <w:tblHeader w:val="0"/>
-        </w:trPr>
-        <w:tc>
-          <w:tcPr>
-            <w:gridSpan w:val="2"/>
-            <w:tcBorders>
-              <w:top w:color="000000" w:space="0" w:sz="4" w:val="single"/>
-              <w:left w:color="000000" w:space="0" w:sz="4" w:val="single"/>
-              <w:bottom w:color="000000" w:space="0" w:sz="4" w:val="single"/>
-              <w:right w:color="000000" w:space="0" w:sz="4" w:val="single"/>
-            </w:tcBorders>
-          </w:tcPr>
-          <w:p>
-            <w:pPr>
-              <w:widowControl w:val="0"/>
-              <w:spacing w:after="120" w:before="80" w:lineRule="auto"/>
-              <w:rPr/>
-            </w:pPr>
-            <w:r>
-              <w:rPr>
-                <w:rtl w:val="0"/>
-              </w:rPr>
-              <w:t xml:space="preserve">Спазване на препоръчителния обем на дипломния проект</w:t>
-            </w:r>
-          </w:p>
-        </w:tc>
-        <w:tc>
-          <w:tcPr>
-            <w:tcBorders>
-              <w:top w:color="000000" w:space="0" w:sz="4" w:val="single"/>
-              <w:left w:color="000000" w:space="0" w:sz="4" w:val="single"/>
-              <w:bottom w:color="000000" w:space="0" w:sz="4" w:val="single"/>
-              <w:right w:color="000000" w:space="0" w:sz="4" w:val="single"/>
-            </w:tcBorders>
-          </w:tcPr>
-          <w:p>
-            <w:pPr>
-              <w:widowControl w:val="0"/>
-              <w:spacing w:after="120" w:before="80" w:lineRule="auto"/>
-              <w:jc w:val="center"/>
-              <w:rPr>
-                <w:b w:val="1"/>
-              </w:rPr>
-            </w:pPr>
-            <w:r>
-              <w:rPr>
-                <w:rtl w:val="0"/>
-              </w:rPr>
-            </w:r>
-          </w:p>
-        </w:tc>
-        <w:tc>
-          <w:tcPr>
-            <w:tcBorders>
-              <w:top w:color="000000" w:space="0" w:sz="4" w:val="single"/>
-              <w:left w:color="000000" w:space="0" w:sz="4" w:val="single"/>
-              <w:bottom w:color="000000" w:space="0" w:sz="4" w:val="single"/>
-              <w:right w:color="000000" w:space="0" w:sz="4" w:val="single"/>
-            </w:tcBorders>
-          </w:tcPr>
-          <w:p>
-            <w:pPr>
-              <w:widowControl w:val="0"/>
-              <w:spacing w:after="120" w:before="80" w:lineRule="auto"/>
-              <w:jc w:val="center"/>
-              <w:rPr>
-                <w:b w:val="1"/>
-              </w:rPr>
-            </w:pPr>
-            <w:r>
-              <w:rPr>
-                <w:rtl w:val="0"/>
-              </w:rPr>
-            </w:r>
-          </w:p>
-        </w:tc>
-      </w:tr>
-      <w:tr>
-        <w:trPr>
-          <w:cantSplit w:val="0"/>
-          <w:trHeight w:val="537" w:hRule="atLeast"/>
-          <w:tblHeader w:val="0"/>
-        </w:trPr>
-        <w:tc>
-          <w:tcPr>
-            <w:gridSpan w:val="2"/>
-            <w:tcBorders>
-              <w:top w:color="000000" w:space="0" w:sz="4" w:val="single"/>
-              <w:left w:color="000000" w:space="0" w:sz="4" w:val="single"/>
-              <w:bottom w:color="000000" w:space="0" w:sz="4" w:val="single"/>
-              <w:right w:color="000000" w:space="0" w:sz="4" w:val="single"/>
-            </w:tcBorders>
-          </w:tcPr>
-          <w:p>
-            <w:pPr>
-              <w:widowControl w:val="0"/>
-              <w:spacing w:after="120" w:before="80" w:lineRule="auto"/>
-              <w:rPr/>
-            </w:pPr>
-            <w:r>
-              <w:rPr>
-                <w:rtl w:val="0"/>
-              </w:rPr>
-              <w:t xml:space="preserve">Спазване на изискванията за оформление на дипломния проект</w:t>
-            </w:r>
-          </w:p>
-        </w:tc>
-        <w:tc>
-          <w:tcPr>
-            <w:tcBorders>
-              <w:top w:color="000000" w:space="0" w:sz="4" w:val="single"/>
-              <w:left w:color="000000" w:space="0" w:sz="4" w:val="single"/>
-              <w:bottom w:color="000000" w:space="0" w:sz="4" w:val="single"/>
-              <w:right w:color="000000" w:space="0" w:sz="4" w:val="single"/>
-            </w:tcBorders>
-          </w:tcPr>
-          <w:p>
-            <w:pPr>
-              <w:widowControl w:val="0"/>
-              <w:spacing w:after="120" w:before="80" w:lineRule="auto"/>
-              <w:jc w:val="center"/>
-              <w:rPr>
-                <w:b w:val="1"/>
-              </w:rPr>
-            </w:pPr>
-            <w:r>
-              <w:rPr>
-                <w:rtl w:val="0"/>
-              </w:rPr>
-            </w:r>
-          </w:p>
-        </w:tc>
-        <w:tc>
-          <w:tcPr>
-            <w:tcBorders>
-              <w:top w:color="000000" w:space="0" w:sz="4" w:val="single"/>
-              <w:left w:color="000000" w:space="0" w:sz="4" w:val="single"/>
-              <w:bottom w:color="000000" w:space="0" w:sz="4" w:val="single"/>
-              <w:right w:color="000000" w:space="0" w:sz="4" w:val="single"/>
-            </w:tcBorders>
-          </w:tcPr>
-          <w:p>
-            <w:pPr>
-              <w:widowControl w:val="0"/>
-              <w:spacing w:after="120" w:before="80" w:lineRule="auto"/>
-              <w:jc w:val="center"/>
-              <w:rPr>
-                <w:b w:val="1"/>
-              </w:rPr>
-            </w:pPr>
-            <w:r>
-              <w:rPr>
-                <w:rtl w:val="0"/>
-              </w:rPr>
-            </w:r>
-          </w:p>
-        </w:tc>
-      </w:tr>
-      <w:tr>
-        <w:trPr>
-          <w:cantSplit w:val="0"/>
-          <w:trHeight w:val="563" w:hRule="atLeast"/>
-          <w:tblHeader w:val="0"/>
-        </w:trPr>
-        <w:tc>
-          <w:tcPr>
-            <w:gridSpan w:val="2"/>
-            <w:tcBorders>
-              <w:top w:color="000000" w:space="0" w:sz="4" w:val="single"/>
-              <w:left w:color="000000" w:space="0" w:sz="4" w:val="single"/>
-              <w:bottom w:color="000000" w:space="0" w:sz="4" w:val="single"/>
-              <w:right w:color="000000" w:space="0" w:sz="4" w:val="single"/>
-            </w:tcBorders>
-          </w:tcPr>
-          <w:p>
-            <w:pPr>
-              <w:widowControl w:val="0"/>
-              <w:spacing w:after="120" w:before="80" w:lineRule="auto"/>
-              <w:rPr/>
-            </w:pPr>
-            <w:r>
-              <w:rPr>
-                <w:rtl w:val="0"/>
-              </w:rPr>
-              <w:t xml:space="preserve">Готовност за защита на дипломния проект</w:t>
-            </w:r>
-          </w:p>
-        </w:tc>
-        <w:tc>
-          <w:tcPr>
-            <w:tcBorders>
-              <w:top w:color="000000" w:space="0" w:sz="4" w:val="single"/>
-              <w:left w:color="000000" w:space="0" w:sz="4" w:val="single"/>
-              <w:bottom w:color="000000" w:space="0" w:sz="4" w:val="single"/>
-              <w:right w:color="000000" w:space="0" w:sz="4" w:val="single"/>
-            </w:tcBorders>
-          </w:tcPr>
-          <w:p>
-            <w:pPr>
-              <w:widowControl w:val="0"/>
-              <w:spacing w:after="120" w:before="80" w:lineRule="auto"/>
-              <w:jc w:val="center"/>
-              <w:rPr>
-                <w:b w:val="1"/>
-              </w:rPr>
-            </w:pPr>
-            <w:r>
-              <w:rPr>
-                <w:rtl w:val="0"/>
-              </w:rPr>
-            </w:r>
-          </w:p>
-        </w:tc>
-        <w:tc>
-          <w:tcPr>
-            <w:tcBorders>
-              <w:top w:color="000000" w:space="0" w:sz="4" w:val="single"/>
-              <w:left w:color="000000" w:space="0" w:sz="4" w:val="single"/>
-              <w:bottom w:color="000000" w:space="0" w:sz="4" w:val="single"/>
-              <w:right w:color="000000" w:space="0" w:sz="4" w:val="single"/>
-            </w:tcBorders>
-          </w:tcPr>
-          <w:p>
-            <w:pPr>
-              <w:widowControl w:val="0"/>
-              <w:spacing w:after="120" w:before="80" w:lineRule="auto"/>
-              <w:jc w:val="center"/>
-              <w:rPr>
-                <w:b w:val="1"/>
-              </w:rPr>
-            </w:pPr>
-            <w:r>
-              <w:rPr>
-                <w:rtl w:val="0"/>
-              </w:rPr>
-            </w:r>
-          </w:p>
-        </w:tc>
-      </w:tr>
-      <w:tr>
-        <w:trPr>
-          <w:cantSplit w:val="0"/>
-          <w:trHeight w:val="563" w:hRule="atLeast"/>
-          <w:tblHeader w:val="0"/>
-        </w:trPr>
-        <w:tc>
-          <w:tcPr>
-            <w:tcBorders>
-              <w:top w:color="000000" w:space="0" w:sz="4" w:val="single"/>
-              <w:left w:color="000000" w:space="0" w:sz="4" w:val="single"/>
-              <w:bottom w:color="000000" w:space="0" w:sz="4" w:val="single"/>
-              <w:right w:color="000000" w:space="0" w:sz="4" w:val="single"/>
-            </w:tcBorders>
-          </w:tcPr>
-          <w:p>
-            <w:pPr>
-              <w:widowControl w:val="0"/>
-              <w:spacing w:after="120" w:before="80" w:lineRule="auto"/>
-              <w:rPr/>
-            </w:pPr>
-            <w:r>
-              <w:rPr>
-                <w:rtl w:val="0"/>
-              </w:rPr>
-              <w:t xml:space="preserve">Силни страни на дипломния проект</w:t>
-            </w:r>
-          </w:p>
-        </w:tc>
-        <w:tc>
-          <w:tcPr>
-            <w:gridSpan w:val="3"/>
-            <w:tcBorders>
-              <w:top w:color="000000" w:space="0" w:sz="4" w:val="single"/>
-              <w:left w:color="000000" w:space="0" w:sz="4" w:val="single"/>
-              <w:bottom w:color="000000" w:space="0" w:sz="4" w:val="single"/>
-              <w:right w:color="000000" w:space="0" w:sz="4" w:val="single"/>
-            </w:tcBorders>
-          </w:tcPr>
-          <w:p>
-            <w:pPr>
-              <w:widowControl w:val="0"/>
-              <w:spacing w:after="120" w:before="80" w:lineRule="auto"/>
-              <w:rPr/>
-            </w:pPr>
-            <w:r>
-              <w:rPr>
-                <w:rtl w:val="0"/>
-              </w:rPr>
-            </w:r>
-          </w:p>
-        </w:tc>
-      </w:tr>
-      <w:tr>
-        <w:trPr>
-          <w:cantSplit w:val="0"/>
-          <w:trHeight w:val="577" w:hRule="atLeast"/>
-          <w:tblHeader w:val="0"/>
-        </w:trPr>
-        <w:tc>
-          <w:tcPr>
-            <w:tcBorders>
-              <w:top w:color="000000" w:space="0" w:sz="4" w:val="single"/>
-              <w:left w:color="000000" w:space="0" w:sz="4" w:val="single"/>
-              <w:bottom w:color="000000" w:space="0" w:sz="4" w:val="single"/>
-              <w:right w:color="000000" w:space="0" w:sz="4" w:val="single"/>
-            </w:tcBorders>
-          </w:tcPr>
-          <w:p>
-            <w:pPr>
-              <w:widowControl w:val="0"/>
-              <w:spacing w:after="120" w:before="80" w:lineRule="auto"/>
-              <w:rPr/>
-            </w:pPr>
-            <w:r>
-              <w:rPr>
-                <w:rtl w:val="0"/>
-              </w:rPr>
-              <w:t xml:space="preserve">Допуснати основни слабости</w:t>
-            </w:r>
-          </w:p>
-        </w:tc>
-        <w:tc>
-          <w:tcPr>
-            <w:gridSpan w:val="3"/>
-            <w:tcBorders>
-              <w:top w:color="000000" w:space="0" w:sz="4" w:val="single"/>
-              <w:left w:color="000000" w:space="0" w:sz="4" w:val="single"/>
-              <w:bottom w:color="000000" w:space="0" w:sz="4" w:val="single"/>
-              <w:right w:color="000000" w:space="0" w:sz="4" w:val="single"/>
-            </w:tcBorders>
-          </w:tcPr>
-          <w:p>
-            <w:pPr>
-              <w:widowControl w:val="0"/>
-              <w:spacing w:after="120" w:before="80" w:lineRule="auto"/>
-              <w:rPr/>
-            </w:pPr>
-            <w:r>
-              <w:rPr>
-                <w:rtl w:val="0"/>
-              </w:rPr>
-            </w:r>
-          </w:p>
-        </w:tc>
-      </w:tr>
-      <w:tr>
-        <w:trPr>
-          <w:cantSplit w:val="0"/>
-          <w:trHeight w:val="341" w:hRule="atLeast"/>
-          <w:tblHeader w:val="0"/>
-        </w:trPr>
-        <w:tc>
-          <w:tcPr>
-            <w:tcBorders>
-              <w:top w:color="000000" w:space="0" w:sz="4" w:val="single"/>
-              <w:left w:color="000000" w:space="0" w:sz="4" w:val="single"/>
-              <w:bottom w:color="000000" w:space="0" w:sz="4" w:val="single"/>
-              <w:right w:color="000000" w:space="0" w:sz="4" w:val="single"/>
-            </w:tcBorders>
-          </w:tcPr>
-          <w:p>
-            <w:pPr>
-              <w:widowControl w:val="0"/>
-              <w:spacing w:after="120" w:before="80" w:lineRule="auto"/>
-              <w:rPr/>
-            </w:pPr>
-            <w:r>
-              <w:rPr>
-                <w:rtl w:val="0"/>
-              </w:rPr>
-              <w:t xml:space="preserve">Въпроси и препоръки към дипломния проект</w:t>
-            </w:r>
-          </w:p>
-        </w:tc>
-        <w:tc>
-          <w:tcPr>
-            <w:gridSpan w:val="3"/>
-            <w:tcBorders>
-              <w:top w:color="000000" w:space="0" w:sz="4" w:val="single"/>
-              <w:left w:color="000000" w:space="0" w:sz="4" w:val="single"/>
-              <w:bottom w:color="000000" w:space="0" w:sz="4" w:val="single"/>
-              <w:right w:color="000000" w:space="0" w:sz="4" w:val="single"/>
-            </w:tcBorders>
-          </w:tcPr>
-          <w:p>
-            <w:pPr>
-              <w:widowControl w:val="0"/>
-              <w:spacing w:after="120" w:before="80" w:lineRule="auto"/>
-              <w:rPr/>
-            </w:pPr>
-            <w:r>
-              <w:rPr>
-                <w:rtl w:val="0"/>
-              </w:rPr>
-            </w:r>
-          </w:p>
-        </w:tc>
-      </w:tr>
-    </w:tbl>
-    <w:p>
-      <w:pPr>
-        <w:rPr>
-          <w:b w:val="1"/>
+        <w:spacing w:after="120" w:before="80" w:lineRule="auto"/>
+        <w:rPr>
           <w:color w:val="000000"/>
-          <w:sz w:val="32"/>
-          <w:szCs w:val="32"/>
-        </w:rPr>
-      </w:pPr>
-      <w:r>
-        <w:rPr>
-          <w:rtl w:val="0"/>
-        </w:rPr>
-      </w:r>
-    </w:p>
-    <w:p>
-      <w:pPr>
-        <w:rPr>
-          <w:b w:val="1"/>
-          <w:color w:val="000000"/>
-          <w:sz w:val="32"/>
-          <w:szCs w:val="32"/>
-        </w:rPr>
-      </w:pPr>
-      <w:r>
-        <w:rPr>
-          <w:rtl w:val="0"/>
-        </w:rPr>
-      </w:r>
-    </w:p>
-    <w:p>
-      <w:pPr>
-        <w:rPr>
-          <w:b w:val="1"/>
-          <w:color w:val="000000"/>
-          <w:sz w:val="32"/>
-          <w:szCs w:val="32"/>
-        </w:rPr>
-      </w:pPr>
-      <w:r>
-        <w:rPr>
-          <w:rtl w:val="0"/>
-        </w:rPr>
-      </w:r>
-    </w:p>
-    <w:p>
-      <w:pPr>
-        <w:jc w:val="center"/>
-        <w:rPr>
-          <w:b w:val="1"/>
-          <w:color w:val="000000"/>
-          <w:sz w:val="20"/>
-          <w:szCs w:val="20"/>
-        </w:rPr>
-      </w:pPr>
-      <w:r>
-        <w:rPr>
-          <w:b w:val="1"/>
-          <w:color w:val="000000"/>
-          <w:sz w:val="32"/>
-          <w:szCs w:val="32"/>
-          <w:rtl w:val="0"/>
-        </w:rPr>
-        <w:t xml:space="preserve">ЗАКЛЮЧЕНИЕ:</w:t>
-      </w:r>
-      <w:r>
-        <w:rPr>
-          <w:rtl w:val="0"/>
-        </w:rPr>
-      </w:r>
-    </w:p>
-    <w:p>
-      <w:pPr>
-        <w:rPr>
-          <w:color w:val="000000"/>
-        </w:rPr>
-      </w:pPr>
-      <w:r>
-        <w:rPr>
-          <w:color w:val="000000"/>
-          <w:rtl w:val="0"/>
-        </w:rPr>
-        <w:t xml:space="preserve">Качествата на дипломния проект дават основание ученикът/ ученичката ................................................... да бъде допуснат/а до защита пред членовете на комисията за подготовка, провеждане и оценяване на изпит чрез защита на дипломен проект- част по теория на професията.</w:t>
-      </w:r>
-    </w:p>
-    <w:p>
-      <w:pPr>
-        <w:rPr>
-          <w:color w:val="000000"/>
-        </w:rPr>
-      </w:pPr>
-      <w:r>
-        <w:rPr>
-          <w:color w:val="000000"/>
-          <w:rtl w:val="0"/>
-        </w:rPr>
-        <w:t xml:space="preserve"> </w:t>
-      </w:r>
-    </w:p>
-    <w:p>
-      <w:pPr>
-        <w:rPr>
-          <w:color w:val="000000"/>
-        </w:rPr>
-      </w:pPr>
-      <w:r>
-        <w:rPr>
-          <w:color w:val="000000"/>
-          <w:rtl w:val="0"/>
-        </w:rPr>
-        <w:t xml:space="preserve">.........05.2023г.</w:t>
-        <w:tab/>
-        <w:tab/>
-        <w:tab/>
-        <w:tab/>
-        <w:tab/>
-        <w:tab/>
-        <w:tab/>
-        <w:t xml:space="preserve">Рецензент:................................</w:t>
-      </w:r>
-    </w:p>
-    <w:p>
-      <w:pPr>
-        <w:rPr>
-          <w:color w:val="000000"/>
-        </w:rPr>
-      </w:pPr>
-      <w:r>
-        <w:rPr>
-          <w:color w:val="000000"/>
-          <w:rtl w:val="0"/>
-        </w:rPr>
-        <w:t xml:space="preserve">град София</w:t>
-      </w:r>
-    </w:p>
-    <w:p>
-      <w:pPr>
-        <w:spacing w:after="120" w:before="80" w:lineRule="auto"/>
-        <w:rPr>
-          <w:color w:val="000000"/>
-        </w:rPr>
-      </w:pPr>
-      <w:r>
-        <w:rPr>
-          <w:color w:val="000000"/>
-          <w:rtl w:val="0"/>
-        </w:rPr>
-        <w:t xml:space="preserve">                                                    </w:t>
+        </w:rPr>
+      </w:pPr>
+      <w:r>
+        <w:rPr>
+          <w:rtl w:val="0"/>
+        </w:rPr>
       </w:r>
     </w:p>
     <w:sectPr>
@@ -16813,19 +15890,6 @@
       <w:szCs w:val="48"/>
     </w:rPr>
   </w:style>
-  <w:style w:type="table" w:styleId="Table1">
-    <w:basedOn w:val="TableNormal"/>
-    <w:tblPr>
-      <w:tblStyleRowBandSize w:val="1"/>
-      <w:tblStyleColBandSize w:val="1"/>
-      <w:tblCellMar>
-        <w:top w:w="0.0" w:type="dxa"/>
-        <w:left w:w="108.0" w:type="dxa"/>
-        <w:bottom w:w="0.0" w:type="dxa"/>
-        <w:right w:w="108.0" w:type="dxa"/>
-      </w:tblCellMar>
-    </w:tblPr>
-  </w:style>
 </w:styles>
 </file>
 
@@ -17151,7 +16215,7 @@
 
 <file path=customXML/item1.xml><?xml version="1.0" encoding="utf-8"?>
 <go:gDocsCustomXmlDataStorage xmlns:go="http://customooxmlschemas.google.com/" xmlns:r="http://schemas.openxmlformats.org/officeDocument/2006/relationships" uri="GoogleDocsCustomDataVersion1">
-  <go:docsCustomData xmlns:go="http://customooxmlschemas.google.com/" roundtripDataSignature="AMtx7mi/uevXl4KicAPKnPIeldwFqe/TtQ==">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</go:docsCustomData>
+  <go:docsCustomData xmlns:go="http://customooxmlschemas.google.com/" roundtripDataSignature="AMtx7mgPZNjQ8pf0OIHUvg6D44LVc4VT4g==">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</go:docsCustomData>
 </go:gDocsCustomXmlDataStorage>
 </file>
 

</xml_diff>